<commit_message>
fix: payslip format and scroll
</commit_message>
<xml_diff>
--- a/public/SAP.docx
+++ b/public/SAP.docx
@@ -8,7 +8,6 @@
           <w:rFonts w:ascii="Arial" w:hAnsi="Arial" w:cs="Arial"/>
           <w:sz w:val="24"/>
           <w:szCs w:val="24"/>
-          <w:u w:val="single"/>
         </w:rPr>
       </w:pPr>
       <w:r>
@@ -16,7 +15,6 @@
           <w:rFonts w:ascii="Arial" w:hAnsi="Arial" w:cs="Arial"/>
           <w:sz w:val="24"/>
           <w:szCs w:val="24"/>
-          <w:u w:val="single"/>
         </w:rPr>
         <w:t>{</w:t>
       </w:r>
@@ -26,7 +24,6 @@
           <w:rFonts w:ascii="Arial" w:hAnsi="Arial" w:cs="Arial"/>
           <w:sz w:val="24"/>
           <w:szCs w:val="24"/>
-          <w:u w:val="single"/>
         </w:rPr>
         <w:t>company_name</w:t>
       </w:r>
@@ -36,7 +33,6 @@
           <w:rFonts w:ascii="Arial" w:hAnsi="Arial" w:cs="Arial"/>
           <w:sz w:val="24"/>
           <w:szCs w:val="24"/>
-          <w:u w:val="single"/>
         </w:rPr>
         <w:t>}</w:t>
       </w:r>
@@ -45,7 +41,6 @@
           <w:rFonts w:ascii="Arial" w:hAnsi="Arial" w:cs="Arial"/>
           <w:sz w:val="24"/>
           <w:szCs w:val="24"/>
-          <w:u w:val="single"/>
         </w:rPr>
         <w:br/>
         <w:t>{</w:t>
@@ -56,7 +51,6 @@
           <w:rFonts w:ascii="Arial" w:hAnsi="Arial" w:cs="Arial"/>
           <w:sz w:val="24"/>
           <w:szCs w:val="24"/>
-          <w:u w:val="single"/>
         </w:rPr>
         <w:t>payslip_title</w:t>
       </w:r>
@@ -66,7 +60,6 @@
           <w:rFonts w:ascii="Arial" w:hAnsi="Arial" w:cs="Arial"/>
           <w:sz w:val="24"/>
           <w:szCs w:val="24"/>
-          <w:u w:val="single"/>
         </w:rPr>
         <w:t>}</w:t>
       </w:r>
@@ -75,7 +68,6 @@
           <w:rFonts w:ascii="Arial" w:hAnsi="Arial" w:cs="Arial"/>
           <w:sz w:val="24"/>
           <w:szCs w:val="24"/>
-          <w:u w:val="single"/>
         </w:rPr>
         <w:br/>
         <w:t>{</w:t>
@@ -86,7 +78,6 @@
           <w:rFonts w:ascii="Arial" w:hAnsi="Arial" w:cs="Arial"/>
           <w:sz w:val="24"/>
           <w:szCs w:val="24"/>
-          <w:u w:val="single"/>
         </w:rPr>
         <w:t>period_start</w:t>
       </w:r>
@@ -96,7 +87,6 @@
           <w:rFonts w:ascii="Arial" w:hAnsi="Arial" w:cs="Arial"/>
           <w:sz w:val="24"/>
           <w:szCs w:val="24"/>
-          <w:u w:val="single"/>
         </w:rPr>
         <w:t>}</w:t>
       </w:r>
@@ -105,7 +95,6 @@
           <w:rFonts w:ascii="Arial" w:hAnsi="Arial" w:cs="Arial"/>
           <w:sz w:val="24"/>
           <w:szCs w:val="24"/>
-          <w:u w:val="single"/>
         </w:rPr>
         <w:br/>
         <w:t>{</w:t>
@@ -116,7 +105,6 @@
           <w:rFonts w:ascii="Arial" w:hAnsi="Arial" w:cs="Arial"/>
           <w:sz w:val="24"/>
           <w:szCs w:val="24"/>
-          <w:u w:val="single"/>
         </w:rPr>
         <w:t>period_end</w:t>
       </w:r>
@@ -126,7 +114,6 @@
           <w:rFonts w:ascii="Arial" w:hAnsi="Arial" w:cs="Arial"/>
           <w:sz w:val="24"/>
           <w:szCs w:val="24"/>
-          <w:u w:val="single"/>
         </w:rPr>
         <w:t>}</w:t>
       </w:r>
@@ -135,7 +122,6 @@
           <w:rFonts w:ascii="Arial" w:hAnsi="Arial" w:cs="Arial"/>
           <w:sz w:val="24"/>
           <w:szCs w:val="24"/>
-          <w:u w:val="single"/>
         </w:rPr>
         <w:br/>
         <w:t>{</w:t>
@@ -146,7 +132,6 @@
           <w:rFonts w:ascii="Arial" w:hAnsi="Arial" w:cs="Arial"/>
           <w:sz w:val="24"/>
           <w:szCs w:val="24"/>
-          <w:u w:val="single"/>
         </w:rPr>
         <w:t>generated_at</w:t>
       </w:r>
@@ -156,7 +141,6 @@
           <w:rFonts w:ascii="Arial" w:hAnsi="Arial" w:cs="Arial"/>
           <w:sz w:val="24"/>
           <w:szCs w:val="24"/>
-          <w:u w:val="single"/>
         </w:rPr>
         <w:t>}</w:t>
       </w:r>
@@ -165,7 +149,6 @@
           <w:rFonts w:ascii="Arial" w:hAnsi="Arial" w:cs="Arial"/>
           <w:sz w:val="24"/>
           <w:szCs w:val="24"/>
-          <w:u w:val="single"/>
         </w:rPr>
         <w:br/>
         <w:t>{</w:t>
@@ -176,7 +159,6 @@
           <w:rFonts w:ascii="Arial" w:hAnsi="Arial" w:cs="Arial"/>
           <w:sz w:val="24"/>
           <w:szCs w:val="24"/>
-          <w:u w:val="single"/>
         </w:rPr>
         <w:t>employee_name</w:t>
       </w:r>
@@ -186,7 +168,6 @@
           <w:rFonts w:ascii="Arial" w:hAnsi="Arial" w:cs="Arial"/>
           <w:sz w:val="24"/>
           <w:szCs w:val="24"/>
-          <w:u w:val="single"/>
         </w:rPr>
         <w:t>}</w:t>
       </w:r>
@@ -195,7 +176,6 @@
           <w:rFonts w:ascii="Arial" w:hAnsi="Arial" w:cs="Arial"/>
           <w:sz w:val="24"/>
           <w:szCs w:val="24"/>
-          <w:u w:val="single"/>
         </w:rPr>
         <w:br/>
         <w:t>{</w:t>
@@ -206,7 +186,6 @@
           <w:rFonts w:ascii="Arial" w:hAnsi="Arial" w:cs="Arial"/>
           <w:sz w:val="24"/>
           <w:szCs w:val="24"/>
-          <w:u w:val="single"/>
         </w:rPr>
         <w:t>employee_id</w:t>
       </w:r>
@@ -216,7 +195,6 @@
           <w:rFonts w:ascii="Arial" w:hAnsi="Arial" w:cs="Arial"/>
           <w:sz w:val="24"/>
           <w:szCs w:val="24"/>
-          <w:u w:val="single"/>
         </w:rPr>
         <w:t>}</w:t>
       </w:r>
@@ -225,7 +203,6 @@
           <w:rFonts w:ascii="Arial" w:hAnsi="Arial" w:cs="Arial"/>
           <w:sz w:val="24"/>
           <w:szCs w:val="24"/>
-          <w:u w:val="single"/>
         </w:rPr>
         <w:br/>
         <w:t>{</w:t>
@@ -236,7 +213,6 @@
           <w:rFonts w:ascii="Arial" w:hAnsi="Arial" w:cs="Arial"/>
           <w:sz w:val="24"/>
           <w:szCs w:val="24"/>
-          <w:u w:val="single"/>
         </w:rPr>
         <w:t>employee_department</w:t>
       </w:r>
@@ -246,7 +222,6 @@
           <w:rFonts w:ascii="Arial" w:hAnsi="Arial" w:cs="Arial"/>
           <w:sz w:val="24"/>
           <w:szCs w:val="24"/>
-          <w:u w:val="single"/>
         </w:rPr>
         <w:t>}</w:t>
       </w:r>
@@ -255,7 +230,6 @@
           <w:rFonts w:ascii="Arial" w:hAnsi="Arial" w:cs="Arial"/>
           <w:sz w:val="24"/>
           <w:szCs w:val="24"/>
-          <w:u w:val="single"/>
         </w:rPr>
         <w:br/>
         <w:t>{</w:t>
@@ -266,7 +240,6 @@
           <w:rFonts w:ascii="Arial" w:hAnsi="Arial" w:cs="Arial"/>
           <w:sz w:val="24"/>
           <w:szCs w:val="24"/>
-          <w:u w:val="single"/>
         </w:rPr>
         <w:t>employee_position</w:t>
       </w:r>
@@ -276,7 +249,6 @@
           <w:rFonts w:ascii="Arial" w:hAnsi="Arial" w:cs="Arial"/>
           <w:sz w:val="24"/>
           <w:szCs w:val="24"/>
-          <w:u w:val="single"/>
         </w:rPr>
         <w:t>}</w:t>
       </w:r>
@@ -285,7 +257,6 @@
           <w:rFonts w:ascii="Arial" w:hAnsi="Arial" w:cs="Arial"/>
           <w:sz w:val="24"/>
           <w:szCs w:val="24"/>
-          <w:u w:val="single"/>
         </w:rPr>
         <w:br/>
         <w:t>{</w:t>
@@ -296,7 +267,6 @@
           <w:rFonts w:ascii="Arial" w:hAnsi="Arial" w:cs="Arial"/>
           <w:sz w:val="24"/>
           <w:szCs w:val="24"/>
-          <w:u w:val="single"/>
         </w:rPr>
         <w:t>employee_hire_date</w:t>
       </w:r>
@@ -306,7 +276,6 @@
           <w:rFonts w:ascii="Arial" w:hAnsi="Arial" w:cs="Arial"/>
           <w:sz w:val="24"/>
           <w:szCs w:val="24"/>
-          <w:u w:val="single"/>
         </w:rPr>
         <w:t>}</w:t>
       </w:r>
@@ -315,7 +284,6 @@
           <w:rFonts w:ascii="Arial" w:hAnsi="Arial" w:cs="Arial"/>
           <w:sz w:val="24"/>
           <w:szCs w:val="24"/>
-          <w:u w:val="single"/>
         </w:rPr>
         <w:br/>
         <w:t>{</w:t>
@@ -326,7 +294,6 @@
           <w:rFonts w:ascii="Arial" w:hAnsi="Arial" w:cs="Arial"/>
           <w:sz w:val="24"/>
           <w:szCs w:val="24"/>
-          <w:u w:val="single"/>
         </w:rPr>
         <w:t>base_pay</w:t>
       </w:r>
@@ -336,7 +303,6 @@
           <w:rFonts w:ascii="Arial" w:hAnsi="Arial" w:cs="Arial"/>
           <w:sz w:val="24"/>
           <w:szCs w:val="24"/>
-          <w:u w:val="single"/>
         </w:rPr>
         <w:t>}</w:t>
       </w:r>
@@ -345,7 +311,6 @@
           <w:rFonts w:ascii="Arial" w:hAnsi="Arial" w:cs="Arial"/>
           <w:sz w:val="24"/>
           <w:szCs w:val="24"/>
-          <w:u w:val="single"/>
         </w:rPr>
         <w:br/>
         <w:t>{</w:t>
@@ -356,7 +321,6 @@
           <w:rFonts w:ascii="Arial" w:hAnsi="Arial" w:cs="Arial"/>
           <w:sz w:val="24"/>
           <w:szCs w:val="24"/>
-          <w:u w:val="single"/>
         </w:rPr>
         <w:t>overtime_pay</w:t>
       </w:r>
@@ -366,7 +330,6 @@
           <w:rFonts w:ascii="Arial" w:hAnsi="Arial" w:cs="Arial"/>
           <w:sz w:val="24"/>
           <w:szCs w:val="24"/>
-          <w:u w:val="single"/>
         </w:rPr>
         <w:t>}</w:t>
       </w:r>
@@ -375,7 +338,6 @@
           <w:rFonts w:ascii="Arial" w:hAnsi="Arial" w:cs="Arial"/>
           <w:sz w:val="24"/>
           <w:szCs w:val="24"/>
-          <w:u w:val="single"/>
         </w:rPr>
         <w:br/>
         <w:t>{</w:t>
@@ -386,7 +348,6 @@
           <w:rFonts w:ascii="Arial" w:hAnsi="Arial" w:cs="Arial"/>
           <w:sz w:val="24"/>
           <w:szCs w:val="24"/>
-          <w:u w:val="single"/>
         </w:rPr>
         <w:t>bonuses_pay</w:t>
       </w:r>
@@ -396,7 +357,6 @@
           <w:rFonts w:ascii="Arial" w:hAnsi="Arial" w:cs="Arial"/>
           <w:sz w:val="24"/>
           <w:szCs w:val="24"/>
-          <w:u w:val="single"/>
         </w:rPr>
         <w:t>}</w:t>
       </w:r>
@@ -405,7 +365,6 @@
           <w:rFonts w:ascii="Arial" w:hAnsi="Arial" w:cs="Arial"/>
           <w:sz w:val="24"/>
           <w:szCs w:val="24"/>
-          <w:u w:val="single"/>
         </w:rPr>
         <w:br/>
         <w:t>{</w:t>
@@ -416,7 +375,6 @@
           <w:rFonts w:ascii="Arial" w:hAnsi="Arial" w:cs="Arial"/>
           <w:sz w:val="24"/>
           <w:szCs w:val="24"/>
-          <w:u w:val="single"/>
         </w:rPr>
         <w:t>gross_pay</w:t>
       </w:r>
@@ -426,7 +384,6 @@
           <w:rFonts w:ascii="Arial" w:hAnsi="Arial" w:cs="Arial"/>
           <w:sz w:val="24"/>
           <w:szCs w:val="24"/>
-          <w:u w:val="single"/>
         </w:rPr>
         <w:t>}</w:t>
       </w:r>
@@ -435,7 +392,6 @@
           <w:rFonts w:ascii="Arial" w:hAnsi="Arial" w:cs="Arial"/>
           <w:sz w:val="24"/>
           <w:szCs w:val="24"/>
-          <w:u w:val="single"/>
         </w:rPr>
         <w:br/>
         <w:t>{</w:t>
@@ -446,7 +402,6 @@
           <w:rFonts w:ascii="Arial" w:hAnsi="Arial" w:cs="Arial"/>
           <w:sz w:val="24"/>
           <w:szCs w:val="24"/>
-          <w:u w:val="single"/>
         </w:rPr>
         <w:t>late_deductions</w:t>
       </w:r>
@@ -456,7 +411,6 @@
           <w:rFonts w:ascii="Arial" w:hAnsi="Arial" w:cs="Arial"/>
           <w:sz w:val="24"/>
           <w:szCs w:val="24"/>
-          <w:u w:val="single"/>
         </w:rPr>
         <w:t>}</w:t>
       </w:r>
@@ -465,7 +419,6 @@
           <w:rFonts w:ascii="Arial" w:hAnsi="Arial" w:cs="Arial"/>
           <w:sz w:val="24"/>
           <w:szCs w:val="24"/>
-          <w:u w:val="single"/>
         </w:rPr>
         <w:br/>
         <w:t>{</w:t>
@@ -476,7 +429,6 @@
           <w:rFonts w:ascii="Arial" w:hAnsi="Arial" w:cs="Arial"/>
           <w:sz w:val="24"/>
           <w:szCs w:val="24"/>
-          <w:u w:val="single"/>
         </w:rPr>
         <w:t>govt_deductions</w:t>
       </w:r>
@@ -486,7 +438,6 @@
           <w:rFonts w:ascii="Arial" w:hAnsi="Arial" w:cs="Arial"/>
           <w:sz w:val="24"/>
           <w:szCs w:val="24"/>
-          <w:u w:val="single"/>
         </w:rPr>
         <w:t>}</w:t>
       </w:r>
@@ -495,7 +446,6 @@
           <w:rFonts w:ascii="Arial" w:hAnsi="Arial" w:cs="Arial"/>
           <w:sz w:val="24"/>
           <w:szCs w:val="24"/>
-          <w:u w:val="single"/>
         </w:rPr>
         <w:br/>
         <w:t>{</w:t>
@@ -506,7 +456,6 @@
           <w:rFonts w:ascii="Arial" w:hAnsi="Arial" w:cs="Arial"/>
           <w:sz w:val="24"/>
           <w:szCs w:val="24"/>
-          <w:u w:val="single"/>
         </w:rPr>
         <w:t>loan_deductions</w:t>
       </w:r>
@@ -516,7 +465,6 @@
           <w:rFonts w:ascii="Arial" w:hAnsi="Arial" w:cs="Arial"/>
           <w:sz w:val="24"/>
           <w:szCs w:val="24"/>
-          <w:u w:val="single"/>
         </w:rPr>
         <w:t>}</w:t>
       </w:r>
@@ -525,7 +473,6 @@
           <w:rFonts w:ascii="Arial" w:hAnsi="Arial" w:cs="Arial"/>
           <w:sz w:val="24"/>
           <w:szCs w:val="24"/>
-          <w:u w:val="single"/>
         </w:rPr>
         <w:br/>
         <w:t>{</w:t>
@@ -536,7 +483,6 @@
           <w:rFonts w:ascii="Arial" w:hAnsi="Arial" w:cs="Arial"/>
           <w:sz w:val="24"/>
           <w:szCs w:val="24"/>
-          <w:u w:val="single"/>
         </w:rPr>
         <w:t>other_deductions</w:t>
       </w:r>
@@ -546,7 +492,6 @@
           <w:rFonts w:ascii="Arial" w:hAnsi="Arial" w:cs="Arial"/>
           <w:sz w:val="24"/>
           <w:szCs w:val="24"/>
-          <w:u w:val="single"/>
         </w:rPr>
         <w:t>}</w:t>
       </w:r>
@@ -555,7 +500,6 @@
           <w:rFonts w:ascii="Arial" w:hAnsi="Arial" w:cs="Arial"/>
           <w:sz w:val="24"/>
           <w:szCs w:val="24"/>
-          <w:u w:val="single"/>
         </w:rPr>
         <w:br/>
         <w:t>{</w:t>
@@ -566,7 +510,6 @@
           <w:rFonts w:ascii="Arial" w:hAnsi="Arial" w:cs="Arial"/>
           <w:sz w:val="24"/>
           <w:szCs w:val="24"/>
-          <w:u w:val="single"/>
         </w:rPr>
         <w:t>total_deductions</w:t>
       </w:r>
@@ -576,7 +519,6 @@
           <w:rFonts w:ascii="Arial" w:hAnsi="Arial" w:cs="Arial"/>
           <w:sz w:val="24"/>
           <w:szCs w:val="24"/>
-          <w:u w:val="single"/>
         </w:rPr>
         <w:t>}</w:t>
       </w:r>
@@ -585,7 +527,6 @@
           <w:rFonts w:ascii="Arial" w:hAnsi="Arial" w:cs="Arial"/>
           <w:sz w:val="24"/>
           <w:szCs w:val="24"/>
-          <w:u w:val="single"/>
         </w:rPr>
         <w:br/>
         <w:t>{</w:t>
@@ -596,7 +537,6 @@
           <w:rFonts w:ascii="Arial" w:hAnsi="Arial" w:cs="Arial"/>
           <w:sz w:val="24"/>
           <w:szCs w:val="24"/>
-          <w:u w:val="single"/>
         </w:rPr>
         <w:t>net_pay</w:t>
       </w:r>
@@ -606,7 +546,6 @@
           <w:rFonts w:ascii="Arial" w:hAnsi="Arial" w:cs="Arial"/>
           <w:sz w:val="24"/>
           <w:szCs w:val="24"/>
-          <w:u w:val="single"/>
         </w:rPr>
         <w:t>}</w:t>
       </w:r>
@@ -615,7 +554,6 @@
           <w:rFonts w:ascii="Arial" w:hAnsi="Arial" w:cs="Arial"/>
           <w:sz w:val="24"/>
           <w:szCs w:val="24"/>
-          <w:u w:val="single"/>
         </w:rPr>
         <w:br/>
         <w:t>{</w:t>
@@ -626,7 +564,6 @@
           <w:rFonts w:ascii="Arial" w:hAnsi="Arial" w:cs="Arial"/>
           <w:sz w:val="24"/>
           <w:szCs w:val="24"/>
-          <w:u w:val="single"/>
         </w:rPr>
         <w:t>net_pay_words</w:t>
       </w:r>
@@ -636,7 +573,6 @@
           <w:rFonts w:ascii="Arial" w:hAnsi="Arial" w:cs="Arial"/>
           <w:sz w:val="24"/>
           <w:szCs w:val="24"/>
-          <w:u w:val="single"/>
         </w:rPr>
         <w:t>}</w:t>
       </w:r>
@@ -645,7 +581,6 @@
           <w:rFonts w:ascii="Arial" w:hAnsi="Arial" w:cs="Arial"/>
           <w:sz w:val="24"/>
           <w:szCs w:val="24"/>
-          <w:u w:val="single"/>
         </w:rPr>
         <w:br/>
         <w:t>{</w:t>
@@ -656,7 +591,6 @@
           <w:rFonts w:ascii="Arial" w:hAnsi="Arial" w:cs="Arial"/>
           <w:sz w:val="24"/>
           <w:szCs w:val="24"/>
-          <w:u w:val="single"/>
         </w:rPr>
         <w:t>reference_id</w:t>
       </w:r>
@@ -666,7 +600,6 @@
           <w:rFonts w:ascii="Arial" w:hAnsi="Arial" w:cs="Arial"/>
           <w:sz w:val="24"/>
           <w:szCs w:val="24"/>
-          <w:u w:val="single"/>
         </w:rPr>
         <w:t>}</w:t>
       </w:r>
@@ -1833,6 +1766,7 @@
   <w:style w:type="character" w:default="1" w:styleId="DefaultParagraphFont">
     <w:name w:val="Default Paragraph Font"/>
     <w:uiPriority w:val="1"/>
+    <w:semiHidden/>
     <w:unhideWhenUsed/>
   </w:style>
   <w:style w:type="table" w:default="1" w:styleId="TableNormal">

</xml_diff>

<commit_message>
fix: attendance logic migrated from manual to import csv or exel data
</commit_message>
<xml_diff>
--- a/public/SAP.docx
+++ b/public/SAP.docx
@@ -53,7 +53,29 @@
           <w:sz w:val="24"/>
           <w:szCs w:val="24"/>
         </w:rPr>
-        <w:t>{period_start}</w:t>
+        <w:t>{</w:t>
+      </w:r>
+      <w:proofErr w:type="spellStart"/>
+      <w:r>
+        <w:rPr>
+          <w:rFonts w:ascii="Arial" w:hAnsi="Arial" w:cs="Arial"/>
+          <w:b/>
+          <w:bCs/>
+          <w:sz w:val="24"/>
+          <w:szCs w:val="24"/>
+        </w:rPr>
+        <w:t>period_start</w:t>
+      </w:r>
+      <w:proofErr w:type="spellEnd"/>
+      <w:r>
+        <w:rPr>
+          <w:rFonts w:ascii="Arial" w:hAnsi="Arial" w:cs="Arial"/>
+          <w:b/>
+          <w:bCs/>
+          <w:sz w:val="24"/>
+          <w:szCs w:val="24"/>
+        </w:rPr>
+        <w:t>}</w:t>
       </w:r>
     </w:p>
     <w:p>
@@ -72,7 +94,17 @@
           <w:sz w:val="24"/>
           <w:szCs w:val="24"/>
         </w:rPr>
-        <w:t xml:space="preserve">Name of Employee : </w:t>
+        <w:t xml:space="preserve"> </w:t>
+      </w:r>
+      <w:r>
+        <w:rPr>
+          <w:rFonts w:ascii="Arial" w:hAnsi="Arial" w:cs="Arial"/>
+          <w:b/>
+          <w:bCs/>
+          <w:sz w:val="24"/>
+          <w:szCs w:val="24"/>
+        </w:rPr>
+        <w:t xml:space="preserve">Name of Employee: </w:t>
       </w:r>
       <w:r>
         <w:rPr>
@@ -80,7 +112,25 @@
           <w:sz w:val="24"/>
           <w:szCs w:val="24"/>
         </w:rPr>
-        <w:t>{employee_name}</w:t>
+        <w:t>{</w:t>
+      </w:r>
+      <w:proofErr w:type="spellStart"/>
+      <w:r>
+        <w:rPr>
+          <w:rFonts w:ascii="Arial" w:hAnsi="Arial" w:cs="Arial"/>
+          <w:sz w:val="24"/>
+          <w:szCs w:val="24"/>
+        </w:rPr>
+        <w:t>employee_name</w:t>
+      </w:r>
+      <w:proofErr w:type="spellEnd"/>
+      <w:r>
+        <w:rPr>
+          <w:rFonts w:ascii="Arial" w:hAnsi="Arial" w:cs="Arial"/>
+          <w:sz w:val="24"/>
+          <w:szCs w:val="24"/>
+        </w:rPr>
+        <w:t>}</w:t>
       </w:r>
     </w:p>
     <w:p>
@@ -97,6 +147,14 @@
           <w:sz w:val="24"/>
           <w:szCs w:val="24"/>
         </w:rPr>
+        <w:t xml:space="preserve"> </w:t>
+      </w:r>
+      <w:r>
+        <w:rPr>
+          <w:rFonts w:ascii="Arial" w:hAnsi="Arial" w:cs="Arial"/>
+          <w:sz w:val="24"/>
+          <w:szCs w:val="24"/>
+        </w:rPr>
         <w:t xml:space="preserve">Position: </w:t>
       </w:r>
       <w:r>
@@ -105,13 +163,39 @@
           <w:sz w:val="24"/>
           <w:szCs w:val="24"/>
         </w:rPr>
-        <w:t>{employee_position}</w:t>
+        <w:t>{</w:t>
+      </w:r>
+      <w:proofErr w:type="spellStart"/>
+      <w:r>
+        <w:rPr>
+          <w:rFonts w:ascii="Arial" w:hAnsi="Arial" w:cs="Arial"/>
+          <w:sz w:val="24"/>
+          <w:szCs w:val="24"/>
+        </w:rPr>
+        <w:t>employee_position</w:t>
+      </w:r>
+      <w:proofErr w:type="spellEnd"/>
+      <w:r>
+        <w:rPr>
+          <w:rFonts w:ascii="Arial" w:hAnsi="Arial" w:cs="Arial"/>
+          <w:sz w:val="24"/>
+          <w:szCs w:val="24"/>
+        </w:rPr>
+        <w:t>}</w:t>
       </w:r>
     </w:p>
     <w:tbl>
       <w:tblPr>
-        <w:tblStyle w:val="TableGrid"/>
+        <w:tblStyle w:val="TableGridLight"/>
         <w:tblW w:w="0" w:type="auto"/>
+        <w:tblBorders>
+          <w:top w:val="none" w:sz="0" w:space="0" w:color="auto"/>
+          <w:left w:val="none" w:sz="0" w:space="0" w:color="auto"/>
+          <w:bottom w:val="none" w:sz="0" w:space="0" w:color="auto"/>
+          <w:right w:val="none" w:sz="0" w:space="0" w:color="auto"/>
+          <w:insideH w:val="none" w:sz="0" w:space="0" w:color="auto"/>
+          <w:insideV w:val="none" w:sz="0" w:space="0" w:color="auto"/>
+        </w:tblBorders>
         <w:tblLook w:val="04A0" w:firstRow="1" w:lastRow="0" w:firstColumn="1" w:lastColumn="0" w:noHBand="0" w:noVBand="1"/>
       </w:tblPr>
       <w:tblGrid>
@@ -121,13 +205,14 @@
         <w:tc>
           <w:tcPr>
             <w:tcW w:w="9350" w:type="dxa"/>
-            <w:vAlign w:val="center"/>
           </w:tcPr>
           <w:p>
             <w:pPr>
               <w:jc w:val="center"/>
               <w:rPr>
                 <w:rFonts w:ascii="Arial" w:hAnsi="Arial" w:cs="Arial"/>
+                <w:b/>
+                <w:bCs/>
                 <w:sz w:val="24"/>
                 <w:szCs w:val="24"/>
               </w:rPr>
@@ -135,6 +220,8 @@
             <w:r>
               <w:rPr>
                 <w:rFonts w:ascii="Arial" w:hAnsi="Arial" w:cs="Arial"/>
+                <w:b/>
+                <w:bCs/>
                 <w:sz w:val="24"/>
                 <w:szCs w:val="24"/>
               </w:rPr>
@@ -147,7 +234,6 @@
         <w:tc>
           <w:tcPr>
             <w:tcW w:w="9350" w:type="dxa"/>
-            <w:vAlign w:val="center"/>
           </w:tcPr>
           <w:p>
             <w:pPr>
@@ -165,6 +251,7 @@
               </w:rPr>
               <w:t>Monthly Salary: {</w:t>
             </w:r>
+            <w:proofErr w:type="spellStart"/>
             <w:r>
               <w:rPr>
                 <w:rFonts w:ascii="Arial" w:hAnsi="Arial" w:cs="Arial"/>
@@ -173,6 +260,7 @@
               </w:rPr>
               <w:t>monthly_salary</w:t>
             </w:r>
+            <w:proofErr w:type="spellEnd"/>
             <w:r>
               <w:rPr>
                 <w:rFonts w:ascii="Arial" w:hAnsi="Arial" w:cs="Arial"/>
@@ -188,7 +276,6 @@
         <w:tc>
           <w:tcPr>
             <w:tcW w:w="9350" w:type="dxa"/>
-            <w:vAlign w:val="center"/>
           </w:tcPr>
           <w:p>
             <w:pPr>
@@ -213,7 +300,6 @@
         <w:tc>
           <w:tcPr>
             <w:tcW w:w="9350" w:type="dxa"/>
-            <w:vAlign w:val="center"/>
           </w:tcPr>
           <w:p>
             <w:pPr>
@@ -238,7 +324,6 @@
         <w:tc>
           <w:tcPr>
             <w:tcW w:w="9350" w:type="dxa"/>
-            <w:vAlign w:val="center"/>
           </w:tcPr>
           <w:p>
             <w:pPr>
@@ -266,7 +351,25 @@
                 <w:sz w:val="24"/>
                 <w:szCs w:val="24"/>
               </w:rPr>
-              <w:t>{gross_pay}</w:t>
+              <w:t>{</w:t>
+            </w:r>
+            <w:proofErr w:type="spellStart"/>
+            <w:r>
+              <w:rPr>
+                <w:rFonts w:ascii="Arial" w:hAnsi="Arial" w:cs="Arial"/>
+                <w:sz w:val="24"/>
+                <w:szCs w:val="24"/>
+              </w:rPr>
+              <w:t>gross_pay</w:t>
+            </w:r>
+            <w:proofErr w:type="spellEnd"/>
+            <w:r>
+              <w:rPr>
+                <w:rFonts w:ascii="Arial" w:hAnsi="Arial" w:cs="Arial"/>
+                <w:sz w:val="24"/>
+                <w:szCs w:val="24"/>
+              </w:rPr>
+              <w:t>}</w:t>
             </w:r>
           </w:p>
         </w:tc>
@@ -275,7 +378,1159 @@
         <w:tc>
           <w:tcPr>
             <w:tcW w:w="9350" w:type="dxa"/>
-            <w:vAlign w:val="center"/>
+          </w:tcPr>
+          <w:p>
+            <w:pPr>
+              <w:jc w:val="center"/>
+              <w:rPr>
+                <w:rFonts w:ascii="Arial" w:hAnsi="Arial" w:cs="Arial"/>
+                <w:b/>
+                <w:bCs/>
+                <w:sz w:val="24"/>
+                <w:szCs w:val="24"/>
+              </w:rPr>
+            </w:pPr>
+            <w:r>
+              <w:rPr>
+                <w:rFonts w:ascii="Arial" w:hAnsi="Arial" w:cs="Arial"/>
+                <w:b/>
+                <w:bCs/>
+                <w:sz w:val="24"/>
+                <w:szCs w:val="24"/>
+              </w:rPr>
+              <w:t>DEDUCTIONS</w:t>
+            </w:r>
+          </w:p>
+        </w:tc>
+      </w:tr>
+      <w:tr>
+        <w:tc>
+          <w:tcPr>
+            <w:tcW w:w="9350" w:type="dxa"/>
+          </w:tcPr>
+          <w:p>
+            <w:pPr>
+              <w:rPr>
+                <w:rFonts w:ascii="Arial" w:hAnsi="Arial" w:cs="Arial"/>
+                <w:sz w:val="24"/>
+                <w:szCs w:val="24"/>
+              </w:rPr>
+            </w:pPr>
+            <w:r>
+              <w:rPr>
+                <w:rFonts w:ascii="Arial" w:hAnsi="Arial" w:cs="Arial"/>
+                <w:sz w:val="24"/>
+                <w:szCs w:val="24"/>
+              </w:rPr>
+              <w:t>Withholding Tax:</w:t>
+            </w:r>
+          </w:p>
+        </w:tc>
+      </w:tr>
+      <w:tr>
+        <w:tc>
+          <w:tcPr>
+            <w:tcW w:w="9350" w:type="dxa"/>
+          </w:tcPr>
+          <w:p>
+            <w:pPr>
+              <w:rPr>
+                <w:rFonts w:ascii="Arial" w:hAnsi="Arial" w:cs="Arial"/>
+                <w:sz w:val="24"/>
+                <w:szCs w:val="24"/>
+              </w:rPr>
+            </w:pPr>
+            <w:r>
+              <w:rPr>
+                <w:rFonts w:ascii="Arial" w:hAnsi="Arial" w:cs="Arial"/>
+                <w:sz w:val="24"/>
+                <w:szCs w:val="24"/>
+              </w:rPr>
+              <w:t>SIC Premium:</w:t>
+            </w:r>
+          </w:p>
+        </w:tc>
+      </w:tr>
+      <w:tr>
+        <w:tc>
+          <w:tcPr>
+            <w:tcW w:w="9350" w:type="dxa"/>
+          </w:tcPr>
+          <w:p>
+            <w:pPr>
+              <w:rPr>
+                <w:rFonts w:ascii="Arial" w:hAnsi="Arial" w:cs="Arial"/>
+                <w:sz w:val="24"/>
+                <w:szCs w:val="24"/>
+              </w:rPr>
+            </w:pPr>
+            <w:proofErr w:type="spellStart"/>
+            <w:r>
+              <w:rPr>
+                <w:rFonts w:ascii="Arial" w:hAnsi="Arial" w:cs="Arial"/>
+                <w:sz w:val="24"/>
+                <w:szCs w:val="24"/>
+              </w:rPr>
+              <w:t>Pagibig</w:t>
+            </w:r>
+            <w:proofErr w:type="spellEnd"/>
+            <w:r>
+              <w:rPr>
+                <w:rFonts w:ascii="Arial" w:hAnsi="Arial" w:cs="Arial"/>
+                <w:sz w:val="24"/>
+                <w:szCs w:val="24"/>
+              </w:rPr>
+              <w:t xml:space="preserve"> Premium:</w:t>
+            </w:r>
+            <w:r>
+              <w:rPr>
+                <w:rFonts w:ascii="Arial" w:hAnsi="Arial" w:cs="Arial"/>
+                <w:sz w:val="24"/>
+                <w:szCs w:val="24"/>
+              </w:rPr>
+              <w:t xml:space="preserve"> </w:t>
+            </w:r>
+            <w:r>
+              <w:rPr>
+                <w:rFonts w:ascii="Arial" w:hAnsi="Arial" w:cs="Arial"/>
+                <w:sz w:val="24"/>
+                <w:szCs w:val="24"/>
+              </w:rPr>
+              <w:t>{</w:t>
+            </w:r>
+            <w:proofErr w:type="spellStart"/>
+            <w:r>
+              <w:rPr>
+                <w:rFonts w:ascii="Arial" w:hAnsi="Arial" w:cs="Arial"/>
+                <w:sz w:val="24"/>
+                <w:szCs w:val="24"/>
+              </w:rPr>
+              <w:t>govt_deductions</w:t>
+            </w:r>
+            <w:proofErr w:type="spellEnd"/>
+            <w:r>
+              <w:rPr>
+                <w:rFonts w:ascii="Arial" w:hAnsi="Arial" w:cs="Arial"/>
+                <w:sz w:val="24"/>
+                <w:szCs w:val="24"/>
+              </w:rPr>
+              <w:t>}</w:t>
+            </w:r>
+          </w:p>
+        </w:tc>
+      </w:tr>
+      <w:tr>
+        <w:tc>
+          <w:tcPr>
+            <w:tcW w:w="9350" w:type="dxa"/>
+          </w:tcPr>
+          <w:p>
+            <w:pPr>
+              <w:rPr>
+                <w:rFonts w:ascii="Arial" w:hAnsi="Arial" w:cs="Arial"/>
+                <w:sz w:val="24"/>
+                <w:szCs w:val="24"/>
+              </w:rPr>
+            </w:pPr>
+            <w:proofErr w:type="spellStart"/>
+            <w:r>
+              <w:rPr>
+                <w:rFonts w:ascii="Arial" w:hAnsi="Arial" w:cs="Arial"/>
+                <w:sz w:val="24"/>
+                <w:szCs w:val="24"/>
+              </w:rPr>
+              <w:t>Philhealth</w:t>
+            </w:r>
+            <w:proofErr w:type="spellEnd"/>
+            <w:r>
+              <w:rPr>
+                <w:rFonts w:ascii="Arial" w:hAnsi="Arial" w:cs="Arial"/>
+                <w:sz w:val="24"/>
+                <w:szCs w:val="24"/>
+              </w:rPr>
+              <w:t>:</w:t>
+            </w:r>
+            <w:r>
+              <w:rPr>
+                <w:rFonts w:ascii="Arial" w:hAnsi="Arial" w:cs="Arial"/>
+                <w:sz w:val="24"/>
+                <w:szCs w:val="24"/>
+              </w:rPr>
+              <w:t xml:space="preserve"> </w:t>
+            </w:r>
+            <w:r>
+              <w:rPr>
+                <w:rFonts w:ascii="Arial" w:hAnsi="Arial" w:cs="Arial"/>
+                <w:sz w:val="24"/>
+                <w:szCs w:val="24"/>
+              </w:rPr>
+              <w:t>{</w:t>
+            </w:r>
+            <w:proofErr w:type="spellStart"/>
+            <w:r>
+              <w:rPr>
+                <w:rFonts w:ascii="Arial" w:hAnsi="Arial" w:cs="Arial"/>
+                <w:sz w:val="24"/>
+                <w:szCs w:val="24"/>
+              </w:rPr>
+              <w:t>govt_deductions</w:t>
+            </w:r>
+            <w:proofErr w:type="spellEnd"/>
+            <w:r>
+              <w:rPr>
+                <w:rFonts w:ascii="Arial" w:hAnsi="Arial" w:cs="Arial"/>
+                <w:sz w:val="24"/>
+                <w:szCs w:val="24"/>
+              </w:rPr>
+              <w:t>}</w:t>
+            </w:r>
+          </w:p>
+        </w:tc>
+      </w:tr>
+      <w:tr>
+        <w:tc>
+          <w:tcPr>
+            <w:tcW w:w="9350" w:type="dxa"/>
+          </w:tcPr>
+          <w:p>
+            <w:pPr>
+              <w:rPr>
+                <w:rFonts w:ascii="Arial" w:hAnsi="Arial" w:cs="Arial"/>
+                <w:sz w:val="24"/>
+                <w:szCs w:val="24"/>
+              </w:rPr>
+            </w:pPr>
+            <w:r>
+              <w:rPr>
+                <w:rFonts w:ascii="Arial" w:hAnsi="Arial" w:cs="Arial"/>
+                <w:sz w:val="24"/>
+                <w:szCs w:val="24"/>
+              </w:rPr>
+              <w:t>City Savings Loan:</w:t>
+            </w:r>
+            <w:r>
+              <w:rPr>
+                <w:rFonts w:ascii="Arial" w:hAnsi="Arial" w:cs="Arial"/>
+                <w:sz w:val="24"/>
+                <w:szCs w:val="24"/>
+              </w:rPr>
+              <w:t xml:space="preserve"> </w:t>
+            </w:r>
+            <w:r>
+              <w:rPr>
+                <w:rFonts w:ascii="Arial" w:hAnsi="Arial" w:cs="Arial"/>
+                <w:sz w:val="24"/>
+                <w:szCs w:val="24"/>
+              </w:rPr>
+              <w:t>{</w:t>
+            </w:r>
+            <w:proofErr w:type="spellStart"/>
+            <w:r>
+              <w:rPr>
+                <w:rFonts w:ascii="Arial" w:hAnsi="Arial" w:cs="Arial"/>
+                <w:sz w:val="24"/>
+                <w:szCs w:val="24"/>
+              </w:rPr>
+              <w:t>govt_deductions</w:t>
+            </w:r>
+            <w:proofErr w:type="spellEnd"/>
+            <w:r>
+              <w:rPr>
+                <w:rFonts w:ascii="Arial" w:hAnsi="Arial" w:cs="Arial"/>
+                <w:sz w:val="24"/>
+                <w:szCs w:val="24"/>
+              </w:rPr>
+              <w:t>}</w:t>
+            </w:r>
+          </w:p>
+        </w:tc>
+      </w:tr>
+      <w:tr>
+        <w:tc>
+          <w:tcPr>
+            <w:tcW w:w="9350" w:type="dxa"/>
+          </w:tcPr>
+          <w:p>
+            <w:pPr>
+              <w:rPr>
+                <w:rFonts w:ascii="Arial" w:hAnsi="Arial" w:cs="Arial"/>
+                <w:sz w:val="24"/>
+                <w:szCs w:val="24"/>
+              </w:rPr>
+            </w:pPr>
+            <w:r>
+              <w:rPr>
+                <w:rFonts w:ascii="Arial" w:hAnsi="Arial" w:cs="Arial"/>
+                <w:sz w:val="24"/>
+                <w:szCs w:val="24"/>
+              </w:rPr>
+              <w:t xml:space="preserve">GSIS </w:t>
+            </w:r>
+            <w:proofErr w:type="spellStart"/>
+            <w:r>
+              <w:rPr>
+                <w:rFonts w:ascii="Arial" w:hAnsi="Arial" w:cs="Arial"/>
+                <w:sz w:val="24"/>
+                <w:szCs w:val="24"/>
+              </w:rPr>
+              <w:t>Conso</w:t>
+            </w:r>
+            <w:proofErr w:type="spellEnd"/>
+            <w:r>
+              <w:rPr>
+                <w:rFonts w:ascii="Arial" w:hAnsi="Arial" w:cs="Arial"/>
+                <w:sz w:val="24"/>
+                <w:szCs w:val="24"/>
+              </w:rPr>
+              <w:t xml:space="preserve"> Loan:</w:t>
+            </w:r>
+            <w:r>
+              <w:rPr>
+                <w:rFonts w:ascii="Arial" w:hAnsi="Arial" w:cs="Arial"/>
+                <w:sz w:val="24"/>
+                <w:szCs w:val="24"/>
+              </w:rPr>
+              <w:t xml:space="preserve"> </w:t>
+            </w:r>
+            <w:r>
+              <w:rPr>
+                <w:rFonts w:ascii="Arial" w:hAnsi="Arial" w:cs="Arial"/>
+                <w:sz w:val="24"/>
+                <w:szCs w:val="24"/>
+              </w:rPr>
+              <w:t>{</w:t>
+            </w:r>
+            <w:proofErr w:type="spellStart"/>
+            <w:r>
+              <w:rPr>
+                <w:rFonts w:ascii="Arial" w:hAnsi="Arial" w:cs="Arial"/>
+                <w:sz w:val="24"/>
+                <w:szCs w:val="24"/>
+              </w:rPr>
+              <w:t>govt_deductions</w:t>
+            </w:r>
+            <w:proofErr w:type="spellEnd"/>
+            <w:r>
+              <w:rPr>
+                <w:rFonts w:ascii="Arial" w:hAnsi="Arial" w:cs="Arial"/>
+                <w:sz w:val="24"/>
+                <w:szCs w:val="24"/>
+              </w:rPr>
+              <w:t>}</w:t>
+            </w:r>
+          </w:p>
+        </w:tc>
+      </w:tr>
+      <w:tr>
+        <w:tc>
+          <w:tcPr>
+            <w:tcW w:w="9350" w:type="dxa"/>
+          </w:tcPr>
+          <w:p>
+            <w:pPr>
+              <w:rPr>
+                <w:rFonts w:ascii="Arial" w:hAnsi="Arial" w:cs="Arial"/>
+                <w:sz w:val="24"/>
+                <w:szCs w:val="24"/>
+              </w:rPr>
+            </w:pPr>
+            <w:r>
+              <w:rPr>
+                <w:rFonts w:ascii="Arial" w:hAnsi="Arial" w:cs="Arial"/>
+                <w:sz w:val="24"/>
+                <w:szCs w:val="24"/>
+              </w:rPr>
+              <w:t>GSIS Policy Loan:</w:t>
+            </w:r>
+            <w:r>
+              <w:rPr>
+                <w:rFonts w:ascii="Arial" w:hAnsi="Arial" w:cs="Arial"/>
+                <w:sz w:val="24"/>
+                <w:szCs w:val="24"/>
+              </w:rPr>
+              <w:t xml:space="preserve"> </w:t>
+            </w:r>
+            <w:r>
+              <w:rPr>
+                <w:rFonts w:ascii="Arial" w:hAnsi="Arial" w:cs="Arial"/>
+                <w:sz w:val="24"/>
+                <w:szCs w:val="24"/>
+              </w:rPr>
+              <w:t>{</w:t>
+            </w:r>
+            <w:proofErr w:type="spellStart"/>
+            <w:r>
+              <w:rPr>
+                <w:rFonts w:ascii="Arial" w:hAnsi="Arial" w:cs="Arial"/>
+                <w:sz w:val="24"/>
+                <w:szCs w:val="24"/>
+              </w:rPr>
+              <w:t>govt_deductions</w:t>
+            </w:r>
+            <w:proofErr w:type="spellEnd"/>
+            <w:r>
+              <w:rPr>
+                <w:rFonts w:ascii="Arial" w:hAnsi="Arial" w:cs="Arial"/>
+                <w:sz w:val="24"/>
+                <w:szCs w:val="24"/>
+              </w:rPr>
+              <w:t>}</w:t>
+            </w:r>
+          </w:p>
+        </w:tc>
+      </w:tr>
+      <w:tr>
+        <w:tc>
+          <w:tcPr>
+            <w:tcW w:w="9350" w:type="dxa"/>
+          </w:tcPr>
+          <w:p>
+            <w:pPr>
+              <w:rPr>
+                <w:rFonts w:ascii="Arial" w:hAnsi="Arial" w:cs="Arial"/>
+                <w:sz w:val="24"/>
+                <w:szCs w:val="24"/>
+              </w:rPr>
+            </w:pPr>
+            <w:r>
+              <w:rPr>
+                <w:rFonts w:ascii="Arial" w:hAnsi="Arial" w:cs="Arial"/>
+                <w:sz w:val="24"/>
+                <w:szCs w:val="24"/>
+              </w:rPr>
+              <w:t>GSIS GFAL:</w:t>
+            </w:r>
+            <w:r>
+              <w:rPr>
+                <w:rFonts w:ascii="Arial" w:hAnsi="Arial" w:cs="Arial"/>
+                <w:sz w:val="24"/>
+                <w:szCs w:val="24"/>
+              </w:rPr>
+              <w:t xml:space="preserve"> </w:t>
+            </w:r>
+            <w:r>
+              <w:rPr>
+                <w:rFonts w:ascii="Arial" w:hAnsi="Arial" w:cs="Arial"/>
+                <w:sz w:val="24"/>
+                <w:szCs w:val="24"/>
+              </w:rPr>
+              <w:t>{</w:t>
+            </w:r>
+            <w:proofErr w:type="spellStart"/>
+            <w:r>
+              <w:rPr>
+                <w:rFonts w:ascii="Arial" w:hAnsi="Arial" w:cs="Arial"/>
+                <w:sz w:val="24"/>
+                <w:szCs w:val="24"/>
+              </w:rPr>
+              <w:t>govt_deductions</w:t>
+            </w:r>
+            <w:proofErr w:type="spellEnd"/>
+            <w:r>
+              <w:rPr>
+                <w:rFonts w:ascii="Arial" w:hAnsi="Arial" w:cs="Arial"/>
+                <w:sz w:val="24"/>
+                <w:szCs w:val="24"/>
+              </w:rPr>
+              <w:t>}</w:t>
+            </w:r>
+          </w:p>
+        </w:tc>
+      </w:tr>
+      <w:tr>
+        <w:tc>
+          <w:tcPr>
+            <w:tcW w:w="9350" w:type="dxa"/>
+          </w:tcPr>
+          <w:p>
+            <w:pPr>
+              <w:rPr>
+                <w:rFonts w:ascii="Arial" w:hAnsi="Arial" w:cs="Arial"/>
+                <w:sz w:val="24"/>
+                <w:szCs w:val="24"/>
+              </w:rPr>
+            </w:pPr>
+            <w:r>
+              <w:rPr>
+                <w:rFonts w:ascii="Arial" w:hAnsi="Arial" w:cs="Arial"/>
+                <w:sz w:val="24"/>
+                <w:szCs w:val="24"/>
+              </w:rPr>
+              <w:t>GSIS Emergency Loan:</w:t>
+            </w:r>
+            <w:r>
+              <w:rPr>
+                <w:rFonts w:ascii="Arial" w:hAnsi="Arial" w:cs="Arial"/>
+                <w:sz w:val="24"/>
+                <w:szCs w:val="24"/>
+              </w:rPr>
+              <w:t xml:space="preserve"> </w:t>
+            </w:r>
+            <w:r>
+              <w:rPr>
+                <w:rFonts w:ascii="Arial" w:hAnsi="Arial" w:cs="Arial"/>
+                <w:sz w:val="24"/>
+                <w:szCs w:val="24"/>
+              </w:rPr>
+              <w:t>{</w:t>
+            </w:r>
+            <w:proofErr w:type="spellStart"/>
+            <w:r>
+              <w:rPr>
+                <w:rFonts w:ascii="Arial" w:hAnsi="Arial" w:cs="Arial"/>
+                <w:sz w:val="24"/>
+                <w:szCs w:val="24"/>
+              </w:rPr>
+              <w:t>loan_deductions</w:t>
+            </w:r>
+            <w:proofErr w:type="spellEnd"/>
+            <w:r>
+              <w:rPr>
+                <w:rFonts w:ascii="Arial" w:hAnsi="Arial" w:cs="Arial"/>
+                <w:sz w:val="24"/>
+                <w:szCs w:val="24"/>
+              </w:rPr>
+              <w:t>}</w:t>
+            </w:r>
+          </w:p>
+        </w:tc>
+      </w:tr>
+      <w:tr>
+        <w:tc>
+          <w:tcPr>
+            <w:tcW w:w="9350" w:type="dxa"/>
+          </w:tcPr>
+          <w:p>
+            <w:pPr>
+              <w:rPr>
+                <w:rFonts w:ascii="Arial" w:hAnsi="Arial" w:cs="Arial"/>
+                <w:sz w:val="24"/>
+                <w:szCs w:val="24"/>
+              </w:rPr>
+            </w:pPr>
+            <w:r>
+              <w:rPr>
+                <w:rFonts w:ascii="Arial" w:hAnsi="Arial" w:cs="Arial"/>
+                <w:sz w:val="24"/>
+                <w:szCs w:val="24"/>
+              </w:rPr>
+              <w:t>GSIS Emergency Loan:</w:t>
+            </w:r>
+            <w:r>
+              <w:rPr>
+                <w:rFonts w:ascii="Arial" w:hAnsi="Arial" w:cs="Arial"/>
+                <w:sz w:val="24"/>
+                <w:szCs w:val="24"/>
+              </w:rPr>
+              <w:t xml:space="preserve"> </w:t>
+            </w:r>
+            <w:r>
+              <w:rPr>
+                <w:rFonts w:ascii="Arial" w:hAnsi="Arial" w:cs="Arial"/>
+                <w:sz w:val="24"/>
+                <w:szCs w:val="24"/>
+              </w:rPr>
+              <w:t>{</w:t>
+            </w:r>
+            <w:proofErr w:type="spellStart"/>
+            <w:r>
+              <w:rPr>
+                <w:rFonts w:ascii="Arial" w:hAnsi="Arial" w:cs="Arial"/>
+                <w:sz w:val="24"/>
+                <w:szCs w:val="24"/>
+              </w:rPr>
+              <w:t>govt_deductions</w:t>
+            </w:r>
+            <w:proofErr w:type="spellEnd"/>
+            <w:r>
+              <w:rPr>
+                <w:rFonts w:ascii="Arial" w:hAnsi="Arial" w:cs="Arial"/>
+                <w:sz w:val="24"/>
+                <w:szCs w:val="24"/>
+              </w:rPr>
+              <w:t>}</w:t>
+            </w:r>
+          </w:p>
+        </w:tc>
+      </w:tr>
+      <w:tr>
+        <w:tc>
+          <w:tcPr>
+            <w:tcW w:w="9350" w:type="dxa"/>
+          </w:tcPr>
+          <w:p>
+            <w:pPr>
+              <w:rPr>
+                <w:rFonts w:ascii="Arial" w:hAnsi="Arial" w:cs="Arial"/>
+                <w:sz w:val="24"/>
+                <w:szCs w:val="24"/>
+              </w:rPr>
+            </w:pPr>
+            <w:r>
+              <w:rPr>
+                <w:rFonts w:ascii="Arial" w:hAnsi="Arial" w:cs="Arial"/>
+                <w:sz w:val="24"/>
+                <w:szCs w:val="24"/>
+              </w:rPr>
+              <w:t>GSIS MPL:</w:t>
+            </w:r>
+            <w:r>
+              <w:rPr>
+                <w:rFonts w:ascii="Arial" w:hAnsi="Arial" w:cs="Arial"/>
+                <w:sz w:val="24"/>
+                <w:szCs w:val="24"/>
+              </w:rPr>
+              <w:t xml:space="preserve"> </w:t>
+            </w:r>
+            <w:r>
+              <w:rPr>
+                <w:rFonts w:ascii="Arial" w:hAnsi="Arial" w:cs="Arial"/>
+                <w:sz w:val="24"/>
+                <w:szCs w:val="24"/>
+              </w:rPr>
+              <w:t>{</w:t>
+            </w:r>
+            <w:proofErr w:type="spellStart"/>
+            <w:r>
+              <w:rPr>
+                <w:rFonts w:ascii="Arial" w:hAnsi="Arial" w:cs="Arial"/>
+                <w:sz w:val="24"/>
+                <w:szCs w:val="24"/>
+              </w:rPr>
+              <w:t>govt_deductions</w:t>
+            </w:r>
+            <w:proofErr w:type="spellEnd"/>
+            <w:r>
+              <w:rPr>
+                <w:rFonts w:ascii="Arial" w:hAnsi="Arial" w:cs="Arial"/>
+                <w:sz w:val="24"/>
+                <w:szCs w:val="24"/>
+              </w:rPr>
+              <w:t>}</w:t>
+            </w:r>
+          </w:p>
+        </w:tc>
+      </w:tr>
+      <w:tr>
+        <w:tc>
+          <w:tcPr>
+            <w:tcW w:w="9350" w:type="dxa"/>
+          </w:tcPr>
+          <w:p>
+            <w:pPr>
+              <w:rPr>
+                <w:rFonts w:ascii="Arial" w:hAnsi="Arial" w:cs="Arial"/>
+                <w:sz w:val="24"/>
+                <w:szCs w:val="24"/>
+              </w:rPr>
+            </w:pPr>
+            <w:r>
+              <w:rPr>
+                <w:rFonts w:ascii="Arial" w:hAnsi="Arial" w:cs="Arial"/>
+                <w:sz w:val="24"/>
+                <w:szCs w:val="24"/>
+              </w:rPr>
+              <w:t>GSIS MP Lite:</w:t>
+            </w:r>
+            <w:r>
+              <w:rPr>
+                <w:rFonts w:ascii="Arial" w:hAnsi="Arial" w:cs="Arial"/>
+                <w:sz w:val="24"/>
+                <w:szCs w:val="24"/>
+              </w:rPr>
+              <w:t xml:space="preserve"> </w:t>
+            </w:r>
+            <w:r>
+              <w:rPr>
+                <w:rFonts w:ascii="Arial" w:hAnsi="Arial" w:cs="Arial"/>
+                <w:sz w:val="24"/>
+                <w:szCs w:val="24"/>
+              </w:rPr>
+              <w:t>{</w:t>
+            </w:r>
+            <w:proofErr w:type="spellStart"/>
+            <w:r>
+              <w:rPr>
+                <w:rFonts w:ascii="Arial" w:hAnsi="Arial" w:cs="Arial"/>
+                <w:sz w:val="24"/>
+                <w:szCs w:val="24"/>
+              </w:rPr>
+              <w:t>govt_deductions</w:t>
+            </w:r>
+            <w:proofErr w:type="spellEnd"/>
+            <w:r>
+              <w:rPr>
+                <w:rFonts w:ascii="Arial" w:hAnsi="Arial" w:cs="Arial"/>
+                <w:sz w:val="24"/>
+                <w:szCs w:val="24"/>
+              </w:rPr>
+              <w:t>}</w:t>
+            </w:r>
+          </w:p>
+        </w:tc>
+      </w:tr>
+      <w:tr>
+        <w:tc>
+          <w:tcPr>
+            <w:tcW w:w="9350" w:type="dxa"/>
+          </w:tcPr>
+          <w:p>
+            <w:pPr>
+              <w:rPr>
+                <w:rFonts w:ascii="Arial" w:hAnsi="Arial" w:cs="Arial"/>
+                <w:sz w:val="24"/>
+                <w:szCs w:val="24"/>
+              </w:rPr>
+            </w:pPr>
+            <w:r>
+              <w:rPr>
+                <w:rFonts w:ascii="Arial" w:hAnsi="Arial" w:cs="Arial"/>
+                <w:sz w:val="24"/>
+                <w:szCs w:val="24"/>
+              </w:rPr>
+              <w:t>GSIS CPL:</w:t>
+            </w:r>
+            <w:r>
+              <w:rPr>
+                <w:rFonts w:ascii="Arial" w:hAnsi="Arial" w:cs="Arial"/>
+                <w:sz w:val="24"/>
+                <w:szCs w:val="24"/>
+              </w:rPr>
+              <w:t xml:space="preserve"> </w:t>
+            </w:r>
+            <w:r>
+              <w:rPr>
+                <w:rFonts w:ascii="Arial" w:hAnsi="Arial" w:cs="Arial"/>
+                <w:sz w:val="24"/>
+                <w:szCs w:val="24"/>
+              </w:rPr>
+              <w:t>{</w:t>
+            </w:r>
+            <w:proofErr w:type="spellStart"/>
+            <w:r>
+              <w:rPr>
+                <w:rFonts w:ascii="Arial" w:hAnsi="Arial" w:cs="Arial"/>
+                <w:sz w:val="24"/>
+                <w:szCs w:val="24"/>
+              </w:rPr>
+              <w:t>govt_deductions</w:t>
+            </w:r>
+            <w:proofErr w:type="spellEnd"/>
+            <w:r>
+              <w:rPr>
+                <w:rFonts w:ascii="Arial" w:hAnsi="Arial" w:cs="Arial"/>
+                <w:sz w:val="24"/>
+                <w:szCs w:val="24"/>
+              </w:rPr>
+              <w:t>}</w:t>
+            </w:r>
+          </w:p>
+        </w:tc>
+      </w:tr>
+      <w:tr>
+        <w:tc>
+          <w:tcPr>
+            <w:tcW w:w="9350" w:type="dxa"/>
+          </w:tcPr>
+          <w:p>
+            <w:pPr>
+              <w:rPr>
+                <w:rFonts w:ascii="Arial" w:hAnsi="Arial" w:cs="Arial"/>
+                <w:sz w:val="24"/>
+                <w:szCs w:val="24"/>
+              </w:rPr>
+            </w:pPr>
+            <w:r>
+              <w:rPr>
+                <w:rFonts w:ascii="Arial" w:hAnsi="Arial" w:cs="Arial"/>
+                <w:sz w:val="24"/>
+                <w:szCs w:val="24"/>
+              </w:rPr>
+              <w:t>SSS Premium:</w:t>
+            </w:r>
+            <w:r>
+              <w:rPr>
+                <w:rFonts w:ascii="Arial" w:hAnsi="Arial" w:cs="Arial"/>
+                <w:sz w:val="24"/>
+                <w:szCs w:val="24"/>
+              </w:rPr>
+              <w:t xml:space="preserve"> </w:t>
+            </w:r>
+            <w:r>
+              <w:rPr>
+                <w:rFonts w:ascii="Arial" w:hAnsi="Arial" w:cs="Arial"/>
+                <w:sz w:val="24"/>
+                <w:szCs w:val="24"/>
+              </w:rPr>
+              <w:t>{</w:t>
+            </w:r>
+            <w:proofErr w:type="spellStart"/>
+            <w:r>
+              <w:rPr>
+                <w:rFonts w:ascii="Arial" w:hAnsi="Arial" w:cs="Arial"/>
+                <w:sz w:val="24"/>
+                <w:szCs w:val="24"/>
+              </w:rPr>
+              <w:t>govt_deductions</w:t>
+            </w:r>
+            <w:proofErr w:type="spellEnd"/>
+            <w:r>
+              <w:rPr>
+                <w:rFonts w:ascii="Arial" w:hAnsi="Arial" w:cs="Arial"/>
+                <w:sz w:val="24"/>
+                <w:szCs w:val="24"/>
+              </w:rPr>
+              <w:t>}</w:t>
+            </w:r>
+          </w:p>
+        </w:tc>
+      </w:tr>
+      <w:tr>
+        <w:tc>
+          <w:tcPr>
+            <w:tcW w:w="9350" w:type="dxa"/>
+          </w:tcPr>
+          <w:p>
+            <w:pPr>
+              <w:rPr>
+                <w:rFonts w:ascii="Arial" w:hAnsi="Arial" w:cs="Arial"/>
+                <w:sz w:val="24"/>
+                <w:szCs w:val="24"/>
+              </w:rPr>
+            </w:pPr>
+            <w:r>
+              <w:rPr>
+                <w:rFonts w:ascii="Arial" w:hAnsi="Arial" w:cs="Arial"/>
+                <w:sz w:val="24"/>
+                <w:szCs w:val="24"/>
+              </w:rPr>
+              <w:t>HDMF MP2 Account:</w:t>
+            </w:r>
+            <w:r>
+              <w:rPr>
+                <w:rFonts w:ascii="Arial" w:hAnsi="Arial" w:cs="Arial"/>
+                <w:sz w:val="24"/>
+                <w:szCs w:val="24"/>
+              </w:rPr>
+              <w:t xml:space="preserve"> </w:t>
+            </w:r>
+            <w:r>
+              <w:rPr>
+                <w:rFonts w:ascii="Arial" w:hAnsi="Arial" w:cs="Arial"/>
+                <w:sz w:val="24"/>
+                <w:szCs w:val="24"/>
+              </w:rPr>
+              <w:t>{</w:t>
+            </w:r>
+            <w:proofErr w:type="spellStart"/>
+            <w:r>
+              <w:rPr>
+                <w:rFonts w:ascii="Arial" w:hAnsi="Arial" w:cs="Arial"/>
+                <w:sz w:val="24"/>
+                <w:szCs w:val="24"/>
+              </w:rPr>
+              <w:t>govt_deductions</w:t>
+            </w:r>
+            <w:proofErr w:type="spellEnd"/>
+            <w:r>
+              <w:rPr>
+                <w:rFonts w:ascii="Arial" w:hAnsi="Arial" w:cs="Arial"/>
+                <w:sz w:val="24"/>
+                <w:szCs w:val="24"/>
+              </w:rPr>
+              <w:t>}</w:t>
+            </w:r>
+          </w:p>
+        </w:tc>
+      </w:tr>
+      <w:tr>
+        <w:tc>
+          <w:tcPr>
+            <w:tcW w:w="9350" w:type="dxa"/>
+          </w:tcPr>
+          <w:p>
+            <w:pPr>
+              <w:rPr>
+                <w:rFonts w:ascii="Arial" w:hAnsi="Arial" w:cs="Arial"/>
+                <w:sz w:val="24"/>
+                <w:szCs w:val="24"/>
+              </w:rPr>
+            </w:pPr>
+            <w:r>
+              <w:rPr>
+                <w:rFonts w:ascii="Arial" w:hAnsi="Arial" w:cs="Arial"/>
+                <w:sz w:val="24"/>
+                <w:szCs w:val="24"/>
+              </w:rPr>
+              <w:t>HDMF Multi-Purpose Loan</w:t>
+            </w:r>
+            <w:r>
+              <w:rPr>
+                <w:rFonts w:ascii="Arial" w:hAnsi="Arial" w:cs="Arial"/>
+                <w:sz w:val="24"/>
+                <w:szCs w:val="24"/>
+              </w:rPr>
+              <w:t>{</w:t>
+            </w:r>
+            <w:proofErr w:type="spellStart"/>
+            <w:r>
+              <w:rPr>
+                <w:rFonts w:ascii="Arial" w:hAnsi="Arial" w:cs="Arial"/>
+                <w:sz w:val="24"/>
+                <w:szCs w:val="24"/>
+              </w:rPr>
+              <w:t>govt_deductions</w:t>
+            </w:r>
+            <w:proofErr w:type="spellEnd"/>
+            <w:r>
+              <w:rPr>
+                <w:rFonts w:ascii="Arial" w:hAnsi="Arial" w:cs="Arial"/>
+                <w:sz w:val="24"/>
+                <w:szCs w:val="24"/>
+              </w:rPr>
+              <w:t>}</w:t>
+            </w:r>
+          </w:p>
+        </w:tc>
+      </w:tr>
+      <w:tr>
+        <w:tc>
+          <w:tcPr>
+            <w:tcW w:w="9350" w:type="dxa"/>
+          </w:tcPr>
+          <w:p>
+            <w:pPr>
+              <w:rPr>
+                <w:rFonts w:ascii="Arial" w:hAnsi="Arial" w:cs="Arial"/>
+                <w:sz w:val="24"/>
+                <w:szCs w:val="24"/>
+              </w:rPr>
+            </w:pPr>
+            <w:r>
+              <w:rPr>
+                <w:rFonts w:ascii="Arial" w:hAnsi="Arial" w:cs="Arial"/>
+                <w:sz w:val="24"/>
+                <w:szCs w:val="24"/>
+              </w:rPr>
+              <w:t>FA Deduction:</w:t>
+            </w:r>
+            <w:r>
+              <w:rPr>
+                <w:rFonts w:ascii="Arial" w:hAnsi="Arial" w:cs="Arial"/>
+                <w:sz w:val="24"/>
+                <w:szCs w:val="24"/>
+              </w:rPr>
+              <w:t xml:space="preserve"> </w:t>
+            </w:r>
+            <w:r>
+              <w:rPr>
+                <w:rFonts w:ascii="Arial" w:hAnsi="Arial" w:cs="Arial"/>
+                <w:sz w:val="24"/>
+                <w:szCs w:val="24"/>
+              </w:rPr>
+              <w:t>{</w:t>
+            </w:r>
+            <w:proofErr w:type="spellStart"/>
+            <w:r>
+              <w:rPr>
+                <w:rFonts w:ascii="Arial" w:hAnsi="Arial" w:cs="Arial"/>
+                <w:sz w:val="24"/>
+                <w:szCs w:val="24"/>
+              </w:rPr>
+              <w:t>govt_deductions</w:t>
+            </w:r>
+            <w:proofErr w:type="spellEnd"/>
+            <w:r>
+              <w:rPr>
+                <w:rFonts w:ascii="Arial" w:hAnsi="Arial" w:cs="Arial"/>
+                <w:sz w:val="24"/>
+                <w:szCs w:val="24"/>
+              </w:rPr>
+              <w:t>}</w:t>
+            </w:r>
+          </w:p>
+        </w:tc>
+      </w:tr>
+      <w:tr>
+        <w:tc>
+          <w:tcPr>
+            <w:tcW w:w="9350" w:type="dxa"/>
+          </w:tcPr>
+          <w:p>
+            <w:pPr>
+              <w:rPr>
+                <w:rFonts w:ascii="Arial" w:hAnsi="Arial" w:cs="Arial"/>
+                <w:sz w:val="24"/>
+                <w:szCs w:val="24"/>
+              </w:rPr>
+            </w:pPr>
+            <w:r>
+              <w:rPr>
+                <w:rFonts w:ascii="Arial" w:hAnsi="Arial" w:cs="Arial"/>
+                <w:sz w:val="24"/>
+                <w:szCs w:val="24"/>
+              </w:rPr>
+              <w:t>COA Disallowance:</w:t>
+            </w:r>
+            <w:r>
+              <w:rPr>
+                <w:rFonts w:ascii="Arial" w:hAnsi="Arial" w:cs="Arial"/>
+                <w:sz w:val="24"/>
+                <w:szCs w:val="24"/>
+              </w:rPr>
+              <w:t xml:space="preserve"> </w:t>
+            </w:r>
+            <w:r>
+              <w:rPr>
+                <w:rFonts w:ascii="Arial" w:hAnsi="Arial" w:cs="Arial"/>
+                <w:sz w:val="24"/>
+                <w:szCs w:val="24"/>
+              </w:rPr>
+              <w:t>{</w:t>
+            </w:r>
+            <w:proofErr w:type="spellStart"/>
+            <w:r>
+              <w:rPr>
+                <w:rFonts w:ascii="Arial" w:hAnsi="Arial" w:cs="Arial"/>
+                <w:sz w:val="24"/>
+                <w:szCs w:val="24"/>
+              </w:rPr>
+              <w:t>govt_deductions</w:t>
+            </w:r>
+            <w:proofErr w:type="spellEnd"/>
+            <w:r>
+              <w:rPr>
+                <w:rFonts w:ascii="Arial" w:hAnsi="Arial" w:cs="Arial"/>
+                <w:sz w:val="24"/>
+                <w:szCs w:val="24"/>
+              </w:rPr>
+              <w:t>}</w:t>
+            </w:r>
+          </w:p>
+        </w:tc>
+      </w:tr>
+      <w:tr>
+        <w:tc>
+          <w:tcPr>
+            <w:tcW w:w="9350" w:type="dxa"/>
+          </w:tcPr>
+          <w:p>
+            <w:pPr>
+              <w:rPr>
+                <w:rFonts w:ascii="Arial" w:hAnsi="Arial" w:cs="Arial"/>
+                <w:sz w:val="24"/>
+                <w:szCs w:val="24"/>
+              </w:rPr>
+            </w:pPr>
+            <w:r>
+              <w:rPr>
+                <w:rFonts w:ascii="Arial" w:hAnsi="Arial" w:cs="Arial"/>
+                <w:sz w:val="24"/>
+                <w:szCs w:val="24"/>
+              </w:rPr>
+              <w:t>Undertime/Absences</w:t>
+            </w:r>
+            <w:r>
+              <w:rPr>
+                <w:rFonts w:ascii="Arial" w:hAnsi="Arial" w:cs="Arial"/>
+                <w:sz w:val="24"/>
+                <w:szCs w:val="24"/>
+              </w:rPr>
+              <w:t xml:space="preserve">: </w:t>
+            </w:r>
+          </w:p>
+        </w:tc>
+      </w:tr>
+      <w:tr>
+        <w:tc>
+          <w:tcPr>
+            <w:tcW w:w="9350" w:type="dxa"/>
+          </w:tcPr>
+          <w:p>
+            <w:pPr>
+              <w:rPr>
+                <w:rFonts w:ascii="Arial" w:hAnsi="Arial" w:cs="Arial"/>
+                <w:sz w:val="24"/>
+                <w:szCs w:val="24"/>
+              </w:rPr>
+            </w:pPr>
+            <w:r>
+              <w:rPr>
+                <w:rFonts w:ascii="Arial" w:hAnsi="Arial" w:cs="Arial"/>
+                <w:sz w:val="24"/>
+                <w:szCs w:val="24"/>
+              </w:rPr>
+              <w:t>PERA/ACA Absences:</w:t>
+            </w:r>
+            <w:r>
+              <w:rPr>
+                <w:rFonts w:ascii="Arial" w:hAnsi="Arial" w:cs="Arial"/>
+                <w:sz w:val="24"/>
+                <w:szCs w:val="24"/>
+              </w:rPr>
+              <w:t xml:space="preserve"> </w:t>
+            </w:r>
+            <w:r>
+              <w:rPr>
+                <w:rFonts w:ascii="Arial" w:hAnsi="Arial" w:cs="Arial"/>
+                <w:sz w:val="24"/>
+                <w:szCs w:val="24"/>
+              </w:rPr>
+              <w:t>{</w:t>
+            </w:r>
+            <w:proofErr w:type="spellStart"/>
+            <w:r>
+              <w:rPr>
+                <w:rFonts w:ascii="Arial" w:hAnsi="Arial" w:cs="Arial"/>
+                <w:sz w:val="24"/>
+                <w:szCs w:val="24"/>
+              </w:rPr>
+              <w:t>govt_deductions</w:t>
+            </w:r>
+            <w:proofErr w:type="spellEnd"/>
+            <w:r>
+              <w:rPr>
+                <w:rFonts w:ascii="Arial" w:hAnsi="Arial" w:cs="Arial"/>
+                <w:sz w:val="24"/>
+                <w:szCs w:val="24"/>
+              </w:rPr>
+              <w:t>}</w:t>
+            </w:r>
+          </w:p>
+        </w:tc>
+      </w:tr>
+      <w:tr>
+        <w:tc>
+          <w:tcPr>
+            <w:tcW w:w="9350" w:type="dxa"/>
+          </w:tcPr>
+          <w:p>
+            <w:pPr>
+              <w:rPr>
+                <w:rFonts w:ascii="Arial" w:hAnsi="Arial" w:cs="Arial"/>
+                <w:b/>
+                <w:bCs/>
+                <w:sz w:val="24"/>
+                <w:szCs w:val="24"/>
+              </w:rPr>
+            </w:pPr>
+            <w:r>
+              <w:rPr>
+                <w:rFonts w:ascii="Arial" w:hAnsi="Arial" w:cs="Arial"/>
+                <w:b/>
+                <w:bCs/>
+                <w:sz w:val="24"/>
+                <w:szCs w:val="24"/>
+              </w:rPr>
+              <w:t xml:space="preserve">Total Deductions: </w:t>
+            </w:r>
+          </w:p>
+        </w:tc>
+      </w:tr>
+      <w:tr>
+        <w:tc>
+          <w:tcPr>
+            <w:tcW w:w="9350" w:type="dxa"/>
           </w:tcPr>
           <w:p>
             <w:pPr>
@@ -294,7 +1549,60 @@
         <w:tc>
           <w:tcPr>
             <w:tcW w:w="9350" w:type="dxa"/>
-            <w:vAlign w:val="center"/>
+          </w:tcPr>
+          <w:p>
+            <w:pPr>
+              <w:rPr>
+                <w:rFonts w:ascii="Arial" w:hAnsi="Arial" w:cs="Arial"/>
+                <w:b/>
+                <w:bCs/>
+                <w:sz w:val="24"/>
+                <w:szCs w:val="24"/>
+              </w:rPr>
+            </w:pPr>
+            <w:r>
+              <w:rPr>
+                <w:rFonts w:ascii="Arial" w:hAnsi="Arial" w:cs="Arial"/>
+                <w:b/>
+                <w:bCs/>
+                <w:sz w:val="24"/>
+                <w:szCs w:val="24"/>
+              </w:rPr>
+              <w:t xml:space="preserve">Take Home Pay: </w:t>
+            </w:r>
+            <w:r>
+              <w:rPr>
+                <w:rFonts w:ascii="Arial" w:hAnsi="Arial" w:cs="Arial"/>
+                <w:sz w:val="24"/>
+                <w:szCs w:val="24"/>
+              </w:rPr>
+              <w:t>{</w:t>
+            </w:r>
+            <w:proofErr w:type="spellStart"/>
+            <w:r>
+              <w:rPr>
+                <w:rFonts w:ascii="Arial" w:hAnsi="Arial" w:cs="Arial"/>
+                <w:sz w:val="24"/>
+                <w:szCs w:val="24"/>
+              </w:rPr>
+              <w:t>net_pay</w:t>
+            </w:r>
+            <w:proofErr w:type="spellEnd"/>
+            <w:r>
+              <w:rPr>
+                <w:rFonts w:ascii="Arial" w:hAnsi="Arial" w:cs="Arial"/>
+                <w:sz w:val="24"/>
+                <w:szCs w:val="24"/>
+              </w:rPr>
+              <w:t>}</w:t>
+            </w:r>
+          </w:p>
+        </w:tc>
+      </w:tr>
+      <w:tr>
+        <w:tc>
+          <w:tcPr>
+            <w:tcW w:w="9350" w:type="dxa"/>
           </w:tcPr>
           <w:p>
             <w:pPr>
@@ -313,7 +1621,6 @@
         <w:tc>
           <w:tcPr>
             <w:tcW w:w="9350" w:type="dxa"/>
-            <w:vAlign w:val="center"/>
           </w:tcPr>
           <w:p>
             <w:pPr>
@@ -325,6 +1632,146 @@
                 <w:szCs w:val="24"/>
               </w:rPr>
             </w:pPr>
+            <w:r>
+              <w:rPr>
+                <w:rFonts w:ascii="Arial" w:hAnsi="Arial" w:cs="Arial"/>
+                <w:b/>
+                <w:bCs/>
+                <w:sz w:val="24"/>
+                <w:szCs w:val="24"/>
+              </w:rPr>
+              <w:t>Net Amount 1</w:t>
+            </w:r>
+            <w:r>
+              <w:rPr>
+                <w:rFonts w:ascii="Arial" w:hAnsi="Arial" w:cs="Arial"/>
+                <w:b/>
+                <w:bCs/>
+                <w:sz w:val="24"/>
+                <w:szCs w:val="24"/>
+                <w:vertAlign w:val="superscript"/>
+              </w:rPr>
+              <w:t>st</w:t>
+            </w:r>
+            <w:r>
+              <w:rPr>
+                <w:rFonts w:ascii="Arial" w:hAnsi="Arial" w:cs="Arial"/>
+                <w:b/>
+                <w:bCs/>
+                <w:sz w:val="24"/>
+                <w:szCs w:val="24"/>
+              </w:rPr>
+              <w:t xml:space="preserve"> Half:</w:t>
+            </w:r>
+            <w:r>
+              <w:rPr>
+                <w:rFonts w:ascii="Arial" w:hAnsi="Arial" w:cs="Arial"/>
+                <w:sz w:val="24"/>
+                <w:szCs w:val="24"/>
+              </w:rPr>
+              <w:t xml:space="preserve"> </w:t>
+            </w:r>
+            <w:r>
+              <w:rPr>
+                <w:rFonts w:ascii="Arial" w:hAnsi="Arial" w:cs="Arial"/>
+                <w:sz w:val="24"/>
+                <w:szCs w:val="24"/>
+              </w:rPr>
+              <w:t>{</w:t>
+            </w:r>
+            <w:proofErr w:type="spellStart"/>
+            <w:r>
+              <w:rPr>
+                <w:rFonts w:ascii="Arial" w:hAnsi="Arial" w:cs="Arial"/>
+                <w:sz w:val="24"/>
+                <w:szCs w:val="24"/>
+              </w:rPr>
+              <w:t>net_pay</w:t>
+            </w:r>
+            <w:proofErr w:type="spellEnd"/>
+            <w:r>
+              <w:rPr>
+                <w:rFonts w:ascii="Arial" w:hAnsi="Arial" w:cs="Arial"/>
+                <w:sz w:val="24"/>
+                <w:szCs w:val="24"/>
+              </w:rPr>
+              <w:t>}</w:t>
+            </w:r>
+          </w:p>
+        </w:tc>
+      </w:tr>
+      <w:tr>
+        <w:tc>
+          <w:tcPr>
+            <w:tcW w:w="9350" w:type="dxa"/>
+          </w:tcPr>
+          <w:p>
+            <w:pPr>
+              <w:rPr>
+                <w:rFonts w:ascii="Arial" w:hAnsi="Arial" w:cs="Arial"/>
+                <w:b/>
+                <w:bCs/>
+                <w:sz w:val="24"/>
+                <w:szCs w:val="24"/>
+              </w:rPr>
+            </w:pPr>
+            <w:r>
+              <w:rPr>
+                <w:rFonts w:ascii="Arial" w:hAnsi="Arial" w:cs="Arial"/>
+                <w:b/>
+                <w:bCs/>
+                <w:sz w:val="24"/>
+                <w:szCs w:val="24"/>
+              </w:rPr>
+              <w:t>Net Amount 2</w:t>
+            </w:r>
+            <w:r>
+              <w:rPr>
+                <w:rFonts w:ascii="Arial" w:hAnsi="Arial" w:cs="Arial"/>
+                <w:b/>
+                <w:bCs/>
+                <w:sz w:val="24"/>
+                <w:szCs w:val="24"/>
+                <w:vertAlign w:val="superscript"/>
+              </w:rPr>
+              <w:t>nd</w:t>
+            </w:r>
+            <w:r>
+              <w:rPr>
+                <w:rFonts w:ascii="Arial" w:hAnsi="Arial" w:cs="Arial"/>
+                <w:b/>
+                <w:bCs/>
+                <w:sz w:val="24"/>
+                <w:szCs w:val="24"/>
+              </w:rPr>
+              <w:t xml:space="preserve"> Half: </w:t>
+            </w:r>
+            <w:r>
+              <w:rPr>
+                <w:rFonts w:ascii="Arial" w:hAnsi="Arial" w:cs="Arial"/>
+                <w:sz w:val="24"/>
+                <w:szCs w:val="24"/>
+              </w:rPr>
+              <w:t>{</w:t>
+            </w:r>
+            <w:proofErr w:type="spellStart"/>
+            <w:r>
+              <w:rPr>
+                <w:rFonts w:ascii="Arial" w:hAnsi="Arial" w:cs="Arial"/>
+                <w:sz w:val="24"/>
+                <w:szCs w:val="24"/>
+              </w:rPr>
+              <w:t>net_pay</w:t>
+            </w:r>
+            <w:proofErr w:type="spellEnd"/>
+            <w:r>
+              <w:rPr>
+                <w:rFonts w:ascii="Arial" w:hAnsi="Arial" w:cs="Arial"/>
+                <w:sz w:val="24"/>
+                <w:szCs w:val="24"/>
+              </w:rPr>
+              <w:t>}</w:t>
+            </w:r>
           </w:p>
         </w:tc>
       </w:tr>
@@ -333,17 +1780,7 @@
       <w:pPr>
         <w:rPr>
           <w:rFonts w:ascii="Arial" w:hAnsi="Arial" w:cs="Arial"/>
-          <w:b/>
-          <w:bCs/>
-          <w:sz w:val="24"/>
-          <w:szCs w:val="24"/>
-        </w:rPr>
-      </w:pPr>
-    </w:p>
-    <w:p>
-      <w:pPr>
-        <w:rPr>
-          <w:rFonts w:ascii="Arial" w:hAnsi="Arial" w:cs="Arial"/>
+          <w:color w:val="FFFFFF" w:themeColor="background1"/>
           <w:sz w:val="24"/>
           <w:szCs w:val="24"/>
         </w:rPr>
@@ -351,219 +1788,35 @@
       <w:r>
         <w:rPr>
           <w:rFonts w:ascii="Arial" w:hAnsi="Arial" w:cs="Arial"/>
+          <w:color w:val="FFFFFF" w:themeColor="background1"/>
           <w:sz w:val="24"/>
           <w:szCs w:val="24"/>
         </w:rPr>
-        <w:t>{company_name}</w:t>
+        <w:t>{company_name}{payslip_title}{period_start}{period_end}{generated_at}{employee_id}{employee_department}{employee_hire_date}{base_pay}{overtime_pay}{bonuses_pay}{gross_pay}{late_deductions}{govt_deductions}{loan_deductions}{other_deductions}{total_deductions}</w:t>
       </w:r>
       <w:r>
         <w:rPr>
           <w:rFonts w:ascii="Arial" w:hAnsi="Arial" w:cs="Arial"/>
+          <w:color w:val="FFFFFF" w:themeColor="background1"/>
           <w:sz w:val="24"/>
           <w:szCs w:val="24"/>
         </w:rPr>
-        <w:br/>
-        <w:t>{payslip_title}</w:t>
-      </w:r>
-      <w:r>
-        <w:rPr>
-          <w:rFonts w:ascii="Arial" w:hAnsi="Arial" w:cs="Arial"/>
-          <w:sz w:val="24"/>
-          <w:szCs w:val="24"/>
-        </w:rPr>
-        <w:br/>
-        <w:t>{period_start}</w:t>
-      </w:r>
-      <w:r>
-        <w:rPr>
-          <w:rFonts w:ascii="Arial" w:hAnsi="Arial" w:cs="Arial"/>
-          <w:sz w:val="24"/>
-          <w:szCs w:val="24"/>
-        </w:rPr>
-        <w:br/>
-        <w:t>{period_end}</w:t>
-      </w:r>
-      <w:r>
-        <w:rPr>
-          <w:rFonts w:ascii="Arial" w:hAnsi="Arial" w:cs="Arial"/>
-          <w:sz w:val="24"/>
-          <w:szCs w:val="24"/>
-        </w:rPr>
-        <w:tab/>
-      </w:r>
-      <w:r>
-        <w:rPr>
-          <w:rFonts w:ascii="Arial" w:hAnsi="Arial" w:cs="Arial"/>
-          <w:sz w:val="24"/>
-          <w:szCs w:val="24"/>
-        </w:rPr>
-        <w:tab/>
-      </w:r>
-      <w:r>
-        <w:rPr>
-          <w:rFonts w:ascii="Arial" w:hAnsi="Arial" w:cs="Arial"/>
-          <w:sz w:val="24"/>
-          <w:szCs w:val="24"/>
-        </w:rPr>
-        <w:br/>
-        <w:t>{generated_at}</w:t>
-      </w:r>
-      <w:r>
-        <w:rPr>
-          <w:rFonts w:ascii="Arial" w:hAnsi="Arial" w:cs="Arial"/>
-          <w:sz w:val="24"/>
-          <w:szCs w:val="24"/>
-        </w:rPr>
-        <w:br/>
-      </w:r>
-      <w:r>
-        <w:rPr>
-          <w:rFonts w:ascii="Arial" w:hAnsi="Arial" w:cs="Arial"/>
-          <w:sz w:val="24"/>
-          <w:szCs w:val="24"/>
-        </w:rPr>
-        <w:br/>
-        <w:t>{employee_id}</w:t>
-      </w:r>
-      <w:r>
-        <w:rPr>
-          <w:rFonts w:ascii="Arial" w:hAnsi="Arial" w:cs="Arial"/>
-          <w:sz w:val="24"/>
-          <w:szCs w:val="24"/>
-        </w:rPr>
-        <w:br/>
-        <w:t>{employee_department}</w:t>
-      </w:r>
-      <w:r>
-        <w:rPr>
-          <w:rFonts w:ascii="Arial" w:hAnsi="Arial" w:cs="Arial"/>
-          <w:sz w:val="24"/>
-          <w:szCs w:val="24"/>
-        </w:rPr>
-        <w:br/>
-      </w:r>
-      <w:r>
-        <w:rPr>
-          <w:rFonts w:ascii="Arial" w:hAnsi="Arial" w:cs="Arial"/>
-          <w:sz w:val="24"/>
-          <w:szCs w:val="24"/>
-        </w:rPr>
-        <w:br/>
-        <w:t>{employee_hire_date}</w:t>
-      </w:r>
-      <w:r>
-        <w:rPr>
-          <w:rFonts w:ascii="Arial" w:hAnsi="Arial" w:cs="Arial"/>
-          <w:sz w:val="24"/>
-          <w:szCs w:val="24"/>
-        </w:rPr>
-        <w:br/>
-        <w:t>{base_pay}</w:t>
-      </w:r>
-      <w:r>
-        <w:rPr>
-          <w:rFonts w:ascii="Arial" w:hAnsi="Arial" w:cs="Arial"/>
-          <w:sz w:val="24"/>
-          <w:szCs w:val="24"/>
-        </w:rPr>
-        <w:br/>
-        <w:t>{overtime_pay}</w:t>
-      </w:r>
-      <w:r>
-        <w:rPr>
-          <w:rFonts w:ascii="Arial" w:hAnsi="Arial" w:cs="Arial"/>
-          <w:sz w:val="24"/>
-          <w:szCs w:val="24"/>
-        </w:rPr>
-        <w:br/>
-        <w:t>{bonuses_pay}</w:t>
-      </w:r>
-      <w:r>
-        <w:rPr>
-          <w:rFonts w:ascii="Arial" w:hAnsi="Arial" w:cs="Arial"/>
-          <w:sz w:val="24"/>
-          <w:szCs w:val="24"/>
-        </w:rPr>
-        <w:br/>
-        <w:t>{gross_pay}</w:t>
-      </w:r>
-      <w:r>
-        <w:rPr>
-          <w:rFonts w:ascii="Arial" w:hAnsi="Arial" w:cs="Arial"/>
-          <w:sz w:val="24"/>
-          <w:szCs w:val="24"/>
-        </w:rPr>
-        <w:br/>
-        <w:t>{late_deductions}</w:t>
-      </w:r>
-      <w:r>
-        <w:rPr>
-          <w:rFonts w:ascii="Arial" w:hAnsi="Arial" w:cs="Arial"/>
-          <w:sz w:val="24"/>
-          <w:szCs w:val="24"/>
-        </w:rPr>
-        <w:br/>
-        <w:t>{govt_deductions}</w:t>
-      </w:r>
-      <w:r>
-        <w:rPr>
-          <w:rFonts w:ascii="Arial" w:hAnsi="Arial" w:cs="Arial"/>
-          <w:sz w:val="24"/>
-          <w:szCs w:val="24"/>
-        </w:rPr>
-        <w:br/>
-        <w:t>{loan_deductions}</w:t>
-      </w:r>
-      <w:r>
-        <w:rPr>
-          <w:rFonts w:ascii="Arial" w:hAnsi="Arial" w:cs="Arial"/>
-          <w:sz w:val="24"/>
-          <w:szCs w:val="24"/>
-        </w:rPr>
-        <w:br/>
-        <w:t>{other_deductions}</w:t>
-      </w:r>
-      <w:r>
-        <w:rPr>
-          <w:rFonts w:ascii="Arial" w:hAnsi="Arial" w:cs="Arial"/>
-          <w:sz w:val="24"/>
-          <w:szCs w:val="24"/>
-        </w:rPr>
-        <w:br/>
-        <w:t>{total_deductions}</w:t>
-      </w:r>
-      <w:r>
-        <w:rPr>
-          <w:rFonts w:ascii="Arial" w:hAnsi="Arial" w:cs="Arial"/>
-          <w:sz w:val="24"/>
-          <w:szCs w:val="24"/>
-        </w:rPr>
-        <w:br/>
         <w:t>{net_pay}</w:t>
       </w:r>
       <w:r>
         <w:rPr>
           <w:rFonts w:ascii="Arial" w:hAnsi="Arial" w:cs="Arial"/>
+          <w:color w:val="FFFFFF" w:themeColor="background1"/>
           <w:sz w:val="24"/>
           <w:szCs w:val="24"/>
         </w:rPr>
-        <w:br/>
-        <w:t>{net_pay_words}</w:t>
-      </w:r>
-      <w:r>
-        <w:rPr>
-          <w:rFonts w:ascii="Arial" w:hAnsi="Arial" w:cs="Arial"/>
-          <w:sz w:val="24"/>
-          <w:szCs w:val="24"/>
-        </w:rPr>
-        <w:br/>
-        <w:t>{reference_id}</w:t>
+        <w:t>{net_pay_words}{reference_id}</w:t>
       </w:r>
     </w:p>
     <w:sectPr>
       <w:headerReference w:type="default" r:id="rId6"/>
       <w:pgSz w:w="12240" w:h="15840" w:code="1"/>
-      <w:pgMar w:top="1411" w:right="1440" w:bottom="1440" w:left="1440" w:header="706" w:footer="706" w:gutter="0"/>
+      <w:pgMar w:top="1412" w:right="1440" w:bottom="567" w:left="1440" w:header="709" w:footer="709" w:gutter="0"/>
       <w:cols w:space="708"/>
       <w:docGrid w:linePitch="360"/>
     </w:sectPr>
@@ -871,13 +2124,23 @@
       </w:rPr>
       <w:t xml:space="preserve">        </w:t>
     </w:r>
+    <w:proofErr w:type="spellStart"/>
     <w:r>
       <w:rPr>
         <w:rFonts w:ascii="Arial" w:hAnsi="Arial" w:cs="Arial"/>
         <w:sz w:val="24"/>
         <w:szCs w:val="24"/>
       </w:rPr>
-      <w:t>Magsija,</w:t>
+      <w:t>Magsija</w:t>
+    </w:r>
+    <w:proofErr w:type="spellEnd"/>
+    <w:r>
+      <w:rPr>
+        <w:rFonts w:ascii="Arial" w:hAnsi="Arial" w:cs="Arial"/>
+        <w:sz w:val="24"/>
+        <w:szCs w:val="24"/>
+      </w:rPr>
+      <w:t>,</w:t>
     </w:r>
     <w:r>
       <w:rPr>
@@ -887,13 +2150,23 @@
       </w:rPr>
       <w:t xml:space="preserve"> </w:t>
     </w:r>
+    <w:proofErr w:type="spellStart"/>
     <w:r>
       <w:rPr>
         <w:rFonts w:ascii="Arial" w:hAnsi="Arial" w:cs="Arial"/>
         <w:sz w:val="24"/>
         <w:szCs w:val="24"/>
       </w:rPr>
-      <w:t>Balilihan, 6342, Bohol, Philippines</w:t>
+      <w:t>Balilihan</w:t>
+    </w:r>
+    <w:proofErr w:type="spellEnd"/>
+    <w:r>
+      <w:rPr>
+        <w:rFonts w:ascii="Arial" w:hAnsi="Arial" w:cs="Arial"/>
+        <w:sz w:val="24"/>
+        <w:szCs w:val="24"/>
+      </w:rPr>
+      <w:t>, 6342, Bohol, Philippines</w:t>
     </w:r>
     <w:r>
       <w:rPr>
@@ -1702,6 +2975,7 @@
   <w:style w:type="character" w:default="1" w:styleId="DefaultParagraphFont">
     <w:name w:val="Default Paragraph Font"/>
     <w:uiPriority w:val="1"/>
+    <w:semiHidden/>
     <w:unhideWhenUsed/>
   </w:style>
   <w:style w:type="table" w:default="1" w:styleId="TableNormal">
@@ -2088,6 +3362,25 @@
         <w:right w:val="single" w:sz="4" w:space="0" w:color="auto"/>
         <w:insideH w:val="single" w:sz="4" w:space="0" w:color="auto"/>
         <w:insideV w:val="single" w:sz="4" w:space="0" w:color="auto"/>
+      </w:tblBorders>
+    </w:tblPr>
+  </w:style>
+  <w:style w:type="table" w:styleId="TableGridLight">
+    <w:name w:val="Grid Table Light"/>
+    <w:basedOn w:val="TableNormal"/>
+    <w:uiPriority w:val="40"/>
+    <w:rsid w:val="00FA4622"/>
+    <w:pPr>
+      <w:spacing w:after="0" w:line="240" w:lineRule="auto"/>
+    </w:pPr>
+    <w:tblPr>
+      <w:tblBorders>
+        <w:top w:val="single" w:sz="4" w:space="0" w:color="BFBFBF" w:themeColor="background1" w:themeShade="BF"/>
+        <w:left w:val="single" w:sz="4" w:space="0" w:color="BFBFBF" w:themeColor="background1" w:themeShade="BF"/>
+        <w:bottom w:val="single" w:sz="4" w:space="0" w:color="BFBFBF" w:themeColor="background1" w:themeShade="BF"/>
+        <w:right w:val="single" w:sz="4" w:space="0" w:color="BFBFBF" w:themeColor="background1" w:themeShade="BF"/>
+        <w:insideH w:val="single" w:sz="4" w:space="0" w:color="BFBFBF" w:themeColor="background1" w:themeShade="BF"/>
+        <w:insideV w:val="single" w:sz="4" w:space="0" w:color="BFBFBF" w:themeColor="background1" w:themeShade="BF"/>
       </w:tblBorders>
     </w:tblPr>
   </w:style>

</xml_diff>

<commit_message>
fix: attendance imports for better mapping of afternoon and morning entries feat: overload/overtime module fix: ui enhancements fix: comoutations for payroll ledger and payslip
</commit_message>
<xml_diff>
--- a/public/SAP.docx
+++ b/public/SAP.docx
@@ -640,6 +640,7 @@
             <w:pPr>
               <w:rPr>
                 <w:rFonts w:ascii="Arial" w:hAnsi="Arial" w:cs="Arial"/>
+                <w:color w:val="FFFFFF" w:themeColor="background1"/>
                 <w:sz w:val="24"/>
                 <w:szCs w:val="24"/>
               </w:rPr>
@@ -647,6 +648,7 @@
             <w:r>
               <w:rPr>
                 <w:rFonts w:ascii="Arial" w:hAnsi="Arial" w:cs="Arial"/>
+                <w:color w:val="FFFFFF" w:themeColor="background1"/>
                 <w:sz w:val="24"/>
                 <w:szCs w:val="24"/>
               </w:rPr>
@@ -666,6 +668,7 @@
                 <w:rFonts w:ascii="Arial" w:hAnsi="Arial" w:cs="Arial"/>
                 <w:b/>
                 <w:bCs/>
+                <w:color w:val="FFFFFF" w:themeColor="background1"/>
                 <w:sz w:val="24"/>
                 <w:szCs w:val="24"/>
               </w:rPr>
@@ -675,6 +678,7 @@
                 <w:rFonts w:ascii="Arial" w:hAnsi="Arial" w:cs="Arial"/>
                 <w:b/>
                 <w:bCs/>
+                <w:color w:val="FFFFFF" w:themeColor="background1"/>
                 <w:sz w:val="24"/>
                 <w:szCs w:val="24"/>
               </w:rPr>
@@ -685,6 +689,7 @@
                 <w:rFonts w:ascii="Arial" w:hAnsi="Arial" w:cs="Arial"/>
                 <w:b/>
                 <w:bCs/>
+                <w:color w:val="FFFFFF" w:themeColor="background1"/>
                 <w:sz w:val="24"/>
                 <w:szCs w:val="24"/>
                 <w:vertAlign w:val="superscript"/>
@@ -696,6 +701,7 @@
                 <w:rFonts w:ascii="Arial" w:hAnsi="Arial" w:cs="Arial"/>
                 <w:b/>
                 <w:bCs/>
+                <w:color w:val="FFFFFF" w:themeColor="background1"/>
                 <w:sz w:val="24"/>
                 <w:szCs w:val="24"/>
               </w:rPr>
@@ -704,6 +710,7 @@
             <w:r>
               <w:rPr>
                 <w:rFonts w:ascii="Arial" w:hAnsi="Arial" w:cs="Arial"/>
+                <w:color w:val="FFFFFF" w:themeColor="background1"/>
                 <w:sz w:val="24"/>
                 <w:szCs w:val="24"/>
               </w:rPr>
@@ -713,6 +720,7 @@
             <w:r>
               <w:rPr>
                 <w:rFonts w:ascii="Arial" w:hAnsi="Arial" w:cs="Arial"/>
+                <w:color w:val="FFFFFF" w:themeColor="background1"/>
                 <w:sz w:val="24"/>
                 <w:szCs w:val="24"/>
               </w:rPr>
@@ -722,6 +730,7 @@
             <w:r>
               <w:rPr>
                 <w:rFonts w:ascii="Arial" w:hAnsi="Arial" w:cs="Arial"/>
+                <w:color w:val="FFFFFF" w:themeColor="background1"/>
                 <w:sz w:val="24"/>
                 <w:szCs w:val="24"/>
               </w:rPr>
@@ -741,6 +750,7 @@
                 <w:rFonts w:ascii="Arial" w:hAnsi="Arial" w:cs="Arial"/>
                 <w:b/>
                 <w:bCs/>
+                <w:color w:val="FFFFFF" w:themeColor="background1"/>
                 <w:sz w:val="24"/>
                 <w:szCs w:val="24"/>
               </w:rPr>
@@ -750,6 +760,7 @@
                 <w:rFonts w:ascii="Arial" w:hAnsi="Arial" w:cs="Arial"/>
                 <w:b/>
                 <w:bCs/>
+                <w:color w:val="FFFFFF" w:themeColor="background1"/>
                 <w:sz w:val="24"/>
                 <w:szCs w:val="24"/>
               </w:rPr>
@@ -760,6 +771,7 @@
                 <w:rFonts w:ascii="Arial" w:hAnsi="Arial" w:cs="Arial"/>
                 <w:b/>
                 <w:bCs/>
+                <w:color w:val="FFFFFF" w:themeColor="background1"/>
                 <w:sz w:val="24"/>
                 <w:szCs w:val="24"/>
                 <w:vertAlign w:val="superscript"/>
@@ -771,6 +783,7 @@
                 <w:rFonts w:ascii="Arial" w:hAnsi="Arial" w:cs="Arial"/>
                 <w:b/>
                 <w:bCs/>
+                <w:color w:val="FFFFFF" w:themeColor="background1"/>
                 <w:sz w:val="24"/>
                 <w:szCs w:val="24"/>
               </w:rPr>
@@ -779,6 +792,7 @@
             <w:r>
               <w:rPr>
                 <w:rFonts w:ascii="Arial" w:hAnsi="Arial" w:cs="Arial"/>
+                <w:color w:val="FFFFFF" w:themeColor="background1"/>
                 <w:sz w:val="24"/>
                 <w:szCs w:val="24"/>
               </w:rPr>
@@ -788,6 +802,7 @@
             <w:r>
               <w:rPr>
                 <w:rFonts w:ascii="Arial" w:hAnsi="Arial" w:cs="Arial"/>
+                <w:color w:val="FFFFFF" w:themeColor="background1"/>
                 <w:sz w:val="24"/>
                 <w:szCs w:val="24"/>
               </w:rPr>
@@ -797,6 +812,7 @@
             <w:r>
               <w:rPr>
                 <w:rFonts w:ascii="Arial" w:hAnsi="Arial" w:cs="Arial"/>
+                <w:color w:val="FFFFFF" w:themeColor="background1"/>
                 <w:sz w:val="24"/>
                 <w:szCs w:val="24"/>
               </w:rPr>
@@ -814,6 +830,7 @@
             <w:pPr>
               <w:rPr>
                 <w:rFonts w:ascii="Arial" w:hAnsi="Arial" w:cs="Arial"/>
+                <w:color w:val="FFFFFF" w:themeColor="background1"/>
                 <w:sz w:val="24"/>
                 <w:szCs w:val="24"/>
               </w:rPr>
@@ -821,6 +838,7 @@
             <w:r>
               <w:rPr>
                 <w:rFonts w:ascii="Arial" w:hAnsi="Arial" w:cs="Arial"/>
+                <w:color w:val="FFFFFF" w:themeColor="background1"/>
                 <w:sz w:val="24"/>
                 <w:szCs w:val="24"/>
               </w:rPr>
@@ -830,6 +848,7 @@
             <w:r>
               <w:rPr>
                 <w:rFonts w:ascii="Arial" w:hAnsi="Arial" w:cs="Arial"/>
+                <w:color w:val="FFFFFF" w:themeColor="background1"/>
                 <w:sz w:val="24"/>
                 <w:szCs w:val="24"/>
               </w:rPr>
@@ -839,6 +858,7 @@
             <w:r>
               <w:rPr>
                 <w:rFonts w:ascii="Arial" w:hAnsi="Arial" w:cs="Arial"/>
+                <w:color w:val="FFFFFF" w:themeColor="background1"/>
                 <w:sz w:val="24"/>
                 <w:szCs w:val="24"/>
               </w:rPr>
@@ -852,46 +872,416 @@
       <w:pPr>
         <w:rPr>
           <w:rFonts w:ascii="Arial" w:hAnsi="Arial" w:cs="Arial"/>
+          <w:color w:val="000000" w:themeColor="text1"/>
+          <w:sz w:val="24"/>
+          <w:szCs w:val="24"/>
+        </w:rPr>
+      </w:pPr>
+      <w:r>
+        <w:rPr>
+          <w:rFonts w:ascii="Arial" w:hAnsi="Arial" w:cs="Arial"/>
           <w:color w:val="FFFFFF" w:themeColor="background1"/>
           <w:sz w:val="24"/>
           <w:szCs w:val="24"/>
         </w:rPr>
+        <w:t>{company_name}{payslip_title</w:t>
+      </w:r>
+      <w:r>
+        <w:rPr>
+          <w:rFonts w:ascii="Arial" w:hAnsi="Arial" w:cs="Arial"/>
+          <w:color w:val="FFFFFF" w:themeColor="background1"/>
+          <w:sz w:val="24"/>
+          <w:szCs w:val="24"/>
+        </w:rPr>
+        <w:t>}{period_start}{period_end}{generated_at}{employee_id}{employee_department}{employee_hire_date}{base_pay}{overtime_pay}{bonuses_pay}{gross_pay}{late_deductions}{govt_deductions}{loan_deductions}{other_deductions}{total_deductions}</w:t>
+      </w:r>
+      <w:r>
+        <w:rPr>
+          <w:rFonts w:ascii="Arial" w:hAnsi="Arial" w:cs="Arial"/>
+          <w:color w:val="FFFFFF" w:themeColor="background1"/>
+          <w:sz w:val="24"/>
+          <w:szCs w:val="24"/>
+        </w:rPr>
+        <w:t>{net_pay}</w:t>
+      </w:r>
+      <w:r>
+        <w:rPr>
+          <w:rFonts w:ascii="Arial" w:hAnsi="Arial" w:cs="Arial"/>
+          <w:color w:val="FFFFFF" w:themeColor="background1"/>
+          <w:sz w:val="24"/>
+          <w:szCs w:val="24"/>
+        </w:rPr>
+        <w:t>{net_pay_words}{reference_id}</w:t>
+      </w:r>
+      <w:r>
+        <w:rPr>
+          <w:rFonts w:ascii="Arial" w:hAnsi="Arial" w:cs="Arial"/>
+          <w:color w:val="FFFFFF" w:themeColor="background1"/>
+          <w:sz w:val="24"/>
+          <w:szCs w:val="24"/>
+        </w:rPr>
+        <w:br/>
+      </w:r>
+      <w:r>
+        <w:rPr>
+          <w:rFonts w:ascii="Arial" w:hAnsi="Arial" w:cs="Arial"/>
+          <w:color w:val="FFFFFF" w:themeColor="background1"/>
+          <w:sz w:val="24"/>
+          <w:szCs w:val="24"/>
+        </w:rPr>
+        <w:br/>
+      </w:r>
+      <w:r>
+        <w:rPr>
+          <w:rFonts w:ascii="Arial" w:hAnsi="Arial" w:cs="Arial"/>
+          <w:color w:val="FFFFFF" w:themeColor="background1"/>
+          <w:sz w:val="24"/>
+          <w:szCs w:val="24"/>
+        </w:rPr>
+        <w:br/>
+      </w:r>
+      <w:r>
+        <w:rPr>
+          <w:rFonts w:ascii="Arial" w:hAnsi="Arial" w:cs="Arial"/>
+          <w:color w:val="FFFFFF" w:themeColor="background1"/>
+          <w:sz w:val="24"/>
+          <w:szCs w:val="24"/>
+        </w:rPr>
+        <w:br/>
+      </w:r>
+      <w:r>
+        <w:rPr>
+          <w:rFonts w:ascii="Arial" w:hAnsi="Arial" w:cs="Arial"/>
+          <w:color w:val="FFFFFF" w:themeColor="background1"/>
+          <w:sz w:val="24"/>
+          <w:szCs w:val="24"/>
+        </w:rPr>
+        <w:br/>
+      </w:r>
+      <w:r>
+        <w:rPr>
+          <w:rFonts w:ascii="Arial" w:hAnsi="Arial" w:cs="Arial"/>
+          <w:color w:val="FFFFFF" w:themeColor="background1"/>
+          <w:sz w:val="24"/>
+          <w:szCs w:val="24"/>
+        </w:rPr>
+        <w:br/>
+      </w:r>
+      <w:r>
+        <w:rPr>
+          <w:rFonts w:ascii="Arial" w:hAnsi="Arial" w:cs="Arial"/>
+          <w:color w:val="000000" w:themeColor="text1"/>
+          <w:sz w:val="24"/>
+          <w:szCs w:val="24"/>
+        </w:rPr>
+        <w:t>Prepared By:</w:t>
+      </w:r>
+      <w:r>
+        <w:rPr>
+          <w:rFonts w:ascii="Arial" w:hAnsi="Arial" w:cs="Arial"/>
+          <w:color w:val="000000" w:themeColor="text1"/>
+          <w:sz w:val="24"/>
+          <w:szCs w:val="24"/>
+        </w:rPr>
+        <w:tab/>
+      </w:r>
+      <w:r>
+        <w:rPr>
+          <w:rFonts w:ascii="Arial" w:hAnsi="Arial" w:cs="Arial"/>
+          <w:color w:val="000000" w:themeColor="text1"/>
+          <w:sz w:val="24"/>
+          <w:szCs w:val="24"/>
+        </w:rPr>
+        <w:tab/>
+      </w:r>
+      <w:r>
+        <w:rPr>
+          <w:rFonts w:ascii="Arial" w:hAnsi="Arial" w:cs="Arial"/>
+          <w:color w:val="000000" w:themeColor="text1"/>
+          <w:sz w:val="24"/>
+          <w:szCs w:val="24"/>
+        </w:rPr>
+        <w:tab/>
+      </w:r>
+      <w:r>
+        <w:rPr>
+          <w:rFonts w:ascii="Arial" w:hAnsi="Arial" w:cs="Arial"/>
+          <w:color w:val="000000" w:themeColor="text1"/>
+          <w:sz w:val="24"/>
+          <w:szCs w:val="24"/>
+        </w:rPr>
+        <w:tab/>
+      </w:r>
+      <w:r>
+        <w:rPr>
+          <w:rFonts w:ascii="Arial" w:hAnsi="Arial" w:cs="Arial"/>
+          <w:color w:val="000000" w:themeColor="text1"/>
+          <w:sz w:val="24"/>
+          <w:szCs w:val="24"/>
+        </w:rPr>
+        <w:tab/>
+      </w:r>
+      <w:r>
+        <w:rPr>
+          <w:rFonts w:ascii="Arial" w:hAnsi="Arial" w:cs="Arial"/>
+          <w:color w:val="000000" w:themeColor="text1"/>
+          <w:sz w:val="24"/>
+          <w:szCs w:val="24"/>
+        </w:rPr>
+        <w:tab/>
+      </w:r>
+      <w:r>
+        <w:rPr>
+          <w:rFonts w:ascii="Arial" w:hAnsi="Arial" w:cs="Arial"/>
+          <w:color w:val="000000" w:themeColor="text1"/>
+          <w:sz w:val="24"/>
+          <w:szCs w:val="24"/>
+        </w:rPr>
+        <w:tab/>
+        <w:t>Reviewed by:</w:t>
+      </w:r>
+      <w:r>
+        <w:rPr>
+          <w:rFonts w:ascii="Arial" w:hAnsi="Arial" w:cs="Arial"/>
+          <w:color w:val="000000" w:themeColor="text1"/>
+          <w:sz w:val="24"/>
+          <w:szCs w:val="24"/>
+        </w:rPr>
+        <w:br/>
+      </w:r>
+    </w:p>
+    <w:p>
+      <w:pPr>
+        <w:rPr>
+          <w:rFonts w:ascii="Arial" w:hAnsi="Arial" w:cs="Arial"/>
+          <w:color w:val="000000" w:themeColor="text1"/>
+        </w:rPr>
       </w:pPr>
       <w:r>
         <w:rPr>
           <w:rFonts w:ascii="Arial" w:hAnsi="Arial" w:cs="Arial"/>
-          <w:color w:val="FFFFFF" w:themeColor="background1"/>
-          <w:sz w:val="24"/>
-          <w:szCs w:val="24"/>
-        </w:rPr>
-        <w:t>{company_name}{payslip_title</w:t>
-      </w:r>
-      <w:r>
-        <w:rPr>
-          <w:rFonts w:ascii="Arial" w:hAnsi="Arial" w:cs="Arial"/>
-          <w:color w:val="FFFFFF" w:themeColor="background1"/>
-          <w:sz w:val="24"/>
-          <w:szCs w:val="24"/>
-        </w:rPr>
-        <w:t>}{period_start}{period_end}{generated_at}{employee_id}{employee_department}{employee_hire_date}{base_pay}{overtime_pay}{bonuses_pay}{gross_pay}{late_deductions}{govt_deductions}{loan_deductions}{other_deductions}{total_deductions}</w:t>
-      </w:r>
-      <w:r>
-        <w:rPr>
-          <w:rFonts w:ascii="Arial" w:hAnsi="Arial" w:cs="Arial"/>
-          <w:color w:val="FFFFFF" w:themeColor="background1"/>
-          <w:sz w:val="24"/>
-          <w:szCs w:val="24"/>
-        </w:rPr>
-        <w:t>{net_pay}</w:t>
-      </w:r>
-      <w:r>
-        <w:rPr>
-          <w:rFonts w:ascii="Arial" w:hAnsi="Arial" w:cs="Arial"/>
-          <w:color w:val="FFFFFF" w:themeColor="background1"/>
-          <w:sz w:val="24"/>
-          <w:szCs w:val="24"/>
-        </w:rPr>
-        <w:t>{net_pay_words}{reference_id}</w:t>
+          <w:color w:val="000000" w:themeColor="text1"/>
+          <w:sz w:val="24"/>
+          <w:szCs w:val="24"/>
+        </w:rPr>
+        <w:tab/>
+        <w:t xml:space="preserve">Maricel R. </w:t>
+      </w:r>
+      <w:proofErr w:type="spellStart"/>
+      <w:r>
+        <w:rPr>
+          <w:rFonts w:ascii="Arial" w:hAnsi="Arial" w:cs="Arial"/>
+          <w:color w:val="000000" w:themeColor="text1"/>
+          <w:sz w:val="24"/>
+          <w:szCs w:val="24"/>
+        </w:rPr>
+        <w:t>Tambis</w:t>
+      </w:r>
+      <w:proofErr w:type="spellEnd"/>
+      <w:r>
+        <w:rPr>
+          <w:rFonts w:ascii="Arial" w:hAnsi="Arial" w:cs="Arial"/>
+          <w:color w:val="000000" w:themeColor="text1"/>
+          <w:sz w:val="24"/>
+          <w:szCs w:val="24"/>
+        </w:rPr>
+        <w:tab/>
+      </w:r>
+      <w:r>
+        <w:rPr>
+          <w:rFonts w:ascii="Arial" w:hAnsi="Arial" w:cs="Arial"/>
+          <w:color w:val="000000" w:themeColor="text1"/>
+          <w:sz w:val="24"/>
+          <w:szCs w:val="24"/>
+        </w:rPr>
+        <w:tab/>
+      </w:r>
+      <w:r>
+        <w:rPr>
+          <w:rFonts w:ascii="Arial" w:hAnsi="Arial" w:cs="Arial"/>
+          <w:color w:val="000000" w:themeColor="text1"/>
+          <w:sz w:val="24"/>
+          <w:szCs w:val="24"/>
+        </w:rPr>
+        <w:tab/>
+      </w:r>
+      <w:r>
+        <w:rPr>
+          <w:rFonts w:ascii="Arial" w:hAnsi="Arial" w:cs="Arial"/>
+          <w:color w:val="000000" w:themeColor="text1"/>
+          <w:sz w:val="24"/>
+          <w:szCs w:val="24"/>
+        </w:rPr>
+        <w:tab/>
+      </w:r>
+      <w:r>
+        <w:rPr>
+          <w:rFonts w:ascii="Arial" w:hAnsi="Arial" w:cs="Arial"/>
+          <w:color w:val="000000" w:themeColor="text1"/>
+          <w:sz w:val="24"/>
+          <w:szCs w:val="24"/>
+        </w:rPr>
+        <w:tab/>
+      </w:r>
+      <w:r>
+        <w:rPr>
+          <w:rFonts w:ascii="Arial" w:hAnsi="Arial" w:cs="Arial"/>
+          <w:color w:val="000000" w:themeColor="text1"/>
+          <w:sz w:val="24"/>
+          <w:szCs w:val="24"/>
+        </w:rPr>
+        <w:tab/>
+        <w:t>Anneli C. Uy</w:t>
+      </w:r>
+      <w:r>
+        <w:rPr>
+          <w:rFonts w:ascii="Arial" w:hAnsi="Arial" w:cs="Arial"/>
+          <w:color w:val="000000" w:themeColor="text1"/>
+          <w:sz w:val="24"/>
+          <w:szCs w:val="24"/>
+        </w:rPr>
+        <w:br/>
+      </w:r>
+      <w:r>
+        <w:rPr>
+          <w:rFonts w:ascii="Arial" w:hAnsi="Arial" w:cs="Arial"/>
+          <w:color w:val="000000" w:themeColor="text1"/>
+        </w:rPr>
+        <w:t xml:space="preserve">       </w:t>
+      </w:r>
+      <w:r>
+        <w:rPr>
+          <w:rFonts w:ascii="Arial" w:hAnsi="Arial" w:cs="Arial"/>
+          <w:color w:val="000000" w:themeColor="text1"/>
+        </w:rPr>
+        <w:t xml:space="preserve">   </w:t>
+      </w:r>
+      <w:r>
+        <w:rPr>
+          <w:rFonts w:ascii="Arial" w:hAnsi="Arial" w:cs="Arial"/>
+          <w:color w:val="000000" w:themeColor="text1"/>
+        </w:rPr>
+        <w:t xml:space="preserve"> Administrative Aide 3</w:t>
+      </w:r>
+      <w:r>
+        <w:rPr>
+          <w:rFonts w:ascii="Arial" w:hAnsi="Arial" w:cs="Arial"/>
+          <w:color w:val="000000" w:themeColor="text1"/>
+        </w:rPr>
+        <w:tab/>
+      </w:r>
+      <w:r>
+        <w:rPr>
+          <w:rFonts w:ascii="Arial" w:hAnsi="Arial" w:cs="Arial"/>
+          <w:color w:val="000000" w:themeColor="text1"/>
+        </w:rPr>
+        <w:tab/>
+      </w:r>
+      <w:r>
+        <w:rPr>
+          <w:rFonts w:ascii="Arial" w:hAnsi="Arial" w:cs="Arial"/>
+          <w:color w:val="000000" w:themeColor="text1"/>
+        </w:rPr>
+        <w:tab/>
+        <w:t xml:space="preserve">       Administrative </w:t>
+      </w:r>
+      <w:proofErr w:type="spellStart"/>
+      <w:r>
+        <w:rPr>
+          <w:rFonts w:ascii="Arial" w:hAnsi="Arial" w:cs="Arial"/>
+          <w:color w:val="000000" w:themeColor="text1"/>
+        </w:rPr>
+        <w:t>Asistant</w:t>
+      </w:r>
+      <w:proofErr w:type="spellEnd"/>
+      <w:r>
+        <w:rPr>
+          <w:rFonts w:ascii="Arial" w:hAnsi="Arial" w:cs="Arial"/>
+          <w:color w:val="000000" w:themeColor="text1"/>
+        </w:rPr>
+        <w:t xml:space="preserve"> 2- Disbursing Officer 2</w:t>
+      </w:r>
+    </w:p>
+    <w:p>
+      <w:pPr>
+        <w:rPr>
+          <w:rFonts w:ascii="Arial" w:hAnsi="Arial" w:cs="Arial"/>
+          <w:color w:val="000000" w:themeColor="text1"/>
+        </w:rPr>
+      </w:pPr>
+    </w:p>
+    <w:p>
+      <w:pPr>
+        <w:rPr>
+          <w:rFonts w:ascii="Arial" w:hAnsi="Arial" w:cs="Arial"/>
+          <w:color w:val="000000" w:themeColor="text1"/>
+        </w:rPr>
+      </w:pPr>
+    </w:p>
+    <w:p>
+      <w:pPr>
+        <w:ind w:left="2880"/>
+        <w:rPr>
+          <w:rFonts w:ascii="Arial" w:hAnsi="Arial" w:cs="Arial"/>
+          <w:color w:val="000000" w:themeColor="text1"/>
+        </w:rPr>
+      </w:pPr>
+      <w:r>
+        <w:rPr>
+          <w:rFonts w:ascii="Arial" w:hAnsi="Arial" w:cs="Arial"/>
+          <w:color w:val="000000" w:themeColor="text1"/>
+        </w:rPr>
+        <w:t>Approved by:</w:t>
+      </w:r>
+      <w:r>
+        <w:rPr>
+          <w:rFonts w:ascii="Arial" w:hAnsi="Arial" w:cs="Arial"/>
+          <w:color w:val="000000" w:themeColor="text1"/>
+        </w:rPr>
+        <w:br/>
+      </w:r>
+      <w:r>
+        <w:rPr>
+          <w:rFonts w:ascii="Arial" w:hAnsi="Arial" w:cs="Arial"/>
+          <w:color w:val="000000" w:themeColor="text1"/>
+        </w:rPr>
+        <w:br/>
+        <w:t xml:space="preserve">    Dr. </w:t>
+      </w:r>
+      <w:r>
+        <w:rPr>
+          <w:rFonts w:ascii="Arial" w:hAnsi="Arial" w:cs="Arial"/>
+          <w:color w:val="000000" w:themeColor="text1"/>
+          <w:sz w:val="24"/>
+          <w:szCs w:val="24"/>
+        </w:rPr>
+        <w:t xml:space="preserve">Jean F. </w:t>
+      </w:r>
+      <w:proofErr w:type="spellStart"/>
+      <w:r>
+        <w:rPr>
+          <w:rFonts w:ascii="Arial" w:hAnsi="Arial" w:cs="Arial"/>
+          <w:color w:val="000000" w:themeColor="text1"/>
+          <w:sz w:val="24"/>
+          <w:szCs w:val="24"/>
+        </w:rPr>
+        <w:t>Nebrea</w:t>
+      </w:r>
+      <w:proofErr w:type="spellEnd"/>
+      <w:r>
+        <w:rPr>
+          <w:rFonts w:ascii="Arial" w:hAnsi="Arial" w:cs="Arial"/>
+          <w:color w:val="000000" w:themeColor="text1"/>
+        </w:rPr>
+        <w:br/>
+        <w:t xml:space="preserve">   </w:t>
+      </w:r>
+      <w:r>
+        <w:rPr>
+          <w:rFonts w:ascii="Arial" w:hAnsi="Arial" w:cs="Arial"/>
+          <w:color w:val="000000" w:themeColor="text1"/>
+        </w:rPr>
+        <w:t>Associate Professor 5</w:t>
       </w:r>
     </w:p>
     <w:sectPr>

</xml_diff>

<commit_message>
fix: signatories for payslip & ledger
</commit_message>
<xml_diff>
--- a/public/SAP.docx
+++ b/public/SAP.docx
@@ -53,29 +53,7 @@
           <w:sz w:val="24"/>
           <w:szCs w:val="24"/>
         </w:rPr>
-        <w:t>{</w:t>
-      </w:r>
-      <w:proofErr w:type="spellStart"/>
-      <w:r>
-        <w:rPr>
-          <w:rFonts w:ascii="Arial" w:hAnsi="Arial" w:cs="Arial"/>
-          <w:b/>
-          <w:bCs/>
-          <w:sz w:val="24"/>
-          <w:szCs w:val="24"/>
-        </w:rPr>
-        <w:t>period_start</w:t>
-      </w:r>
-      <w:proofErr w:type="spellEnd"/>
-      <w:r>
-        <w:rPr>
-          <w:rFonts w:ascii="Arial" w:hAnsi="Arial" w:cs="Arial"/>
-          <w:b/>
-          <w:bCs/>
-          <w:sz w:val="24"/>
-          <w:szCs w:val="24"/>
-        </w:rPr>
-        <w:t>}</w:t>
+        <w:t>{period_start}</w:t>
       </w:r>
     </w:p>
     <w:p>
@@ -112,25 +90,7 @@
           <w:sz w:val="24"/>
           <w:szCs w:val="24"/>
         </w:rPr>
-        <w:t>{</w:t>
-      </w:r>
-      <w:proofErr w:type="spellStart"/>
-      <w:r>
-        <w:rPr>
-          <w:rFonts w:ascii="Arial" w:hAnsi="Arial" w:cs="Arial"/>
-          <w:sz w:val="24"/>
-          <w:szCs w:val="24"/>
-        </w:rPr>
-        <w:t>employee_name</w:t>
-      </w:r>
-      <w:proofErr w:type="spellEnd"/>
-      <w:r>
-        <w:rPr>
-          <w:rFonts w:ascii="Arial" w:hAnsi="Arial" w:cs="Arial"/>
-          <w:sz w:val="24"/>
-          <w:szCs w:val="24"/>
-        </w:rPr>
-        <w:t>}</w:t>
+        <w:t>{employee_name}</w:t>
       </w:r>
     </w:p>
     <w:p>
@@ -163,25 +123,7 @@
           <w:sz w:val="24"/>
           <w:szCs w:val="24"/>
         </w:rPr>
-        <w:t>{</w:t>
-      </w:r>
-      <w:proofErr w:type="spellStart"/>
-      <w:r>
-        <w:rPr>
-          <w:rFonts w:ascii="Arial" w:hAnsi="Arial" w:cs="Arial"/>
-          <w:sz w:val="24"/>
-          <w:szCs w:val="24"/>
-        </w:rPr>
-        <w:t>employee_position</w:t>
-      </w:r>
-      <w:proofErr w:type="spellEnd"/>
-      <w:r>
-        <w:rPr>
-          <w:rFonts w:ascii="Arial" w:hAnsi="Arial" w:cs="Arial"/>
-          <w:sz w:val="24"/>
-          <w:szCs w:val="24"/>
-        </w:rPr>
-        <w:t>}</w:t>
+        <w:t>{employee_position}</w:t>
       </w:r>
     </w:p>
     <w:tbl>
@@ -249,25 +191,7 @@
                 <w:sz w:val="24"/>
                 <w:szCs w:val="24"/>
               </w:rPr>
-              <w:t>Monthly Salary: {</w:t>
-            </w:r>
-            <w:proofErr w:type="spellStart"/>
-            <w:r>
-              <w:rPr>
-                <w:rFonts w:ascii="Arial" w:hAnsi="Arial" w:cs="Arial"/>
-                <w:sz w:val="24"/>
-                <w:szCs w:val="24"/>
-              </w:rPr>
-              <w:t>monthly_salary</w:t>
-            </w:r>
-            <w:proofErr w:type="spellEnd"/>
-            <w:r>
-              <w:rPr>
-                <w:rFonts w:ascii="Arial" w:hAnsi="Arial" w:cs="Arial"/>
-                <w:sz w:val="24"/>
-                <w:szCs w:val="24"/>
-              </w:rPr>
-              <w:t>}</w:t>
+              <w:t>Monthly Salary: {monthly_salary}</w:t>
             </w:r>
           </w:p>
         </w:tc>
@@ -369,29 +293,7 @@
                 <w:sz w:val="24"/>
                 <w:szCs w:val="24"/>
               </w:rPr>
-              <w:t xml:space="preserve"> {</w:t>
-            </w:r>
-            <w:proofErr w:type="spellStart"/>
-            <w:r>
-              <w:rPr>
-                <w:rFonts w:ascii="Arial" w:hAnsi="Arial" w:cs="Arial"/>
-                <w:b/>
-                <w:bCs/>
-                <w:sz w:val="24"/>
-                <w:szCs w:val="24"/>
-              </w:rPr>
-              <w:t>gross_pay</w:t>
-            </w:r>
-            <w:proofErr w:type="spellEnd"/>
-            <w:r>
-              <w:rPr>
-                <w:rFonts w:ascii="Arial" w:hAnsi="Arial" w:cs="Arial"/>
-                <w:b/>
-                <w:bCs/>
-                <w:sz w:val="24"/>
-                <w:szCs w:val="24"/>
-              </w:rPr>
-              <w:t>}</w:t>
+              <w:t xml:space="preserve"> {gross_pay}</w:t>
             </w:r>
           </w:p>
         </w:tc>
@@ -444,25 +346,7 @@
                 <w:sz w:val="24"/>
                 <w:szCs w:val="24"/>
               </w:rPr>
-              <w:t>{#</w:t>
-            </w:r>
-            <w:proofErr w:type="gramStart"/>
-            <w:r>
-              <w:rPr>
-                <w:rFonts w:ascii="Arial" w:hAnsi="Arial" w:cs="Arial"/>
-                <w:sz w:val="24"/>
-                <w:szCs w:val="24"/>
-              </w:rPr>
-              <w:t>deductions}{</w:t>
-            </w:r>
-            <w:proofErr w:type="gramEnd"/>
-            <w:r>
-              <w:rPr>
-                <w:rFonts w:ascii="Arial" w:hAnsi="Arial" w:cs="Arial"/>
-                <w:sz w:val="24"/>
-                <w:szCs w:val="24"/>
-              </w:rPr>
-              <w:t>name}</w:t>
+              <w:t>{#deductions}{name}</w:t>
             </w:r>
             <w:r>
               <w:rPr>
@@ -532,29 +416,7 @@
                 <w:sz w:val="24"/>
                 <w:szCs w:val="24"/>
               </w:rPr>
-              <w:t>{</w:t>
-            </w:r>
-            <w:proofErr w:type="spellStart"/>
-            <w:r>
-              <w:rPr>
-                <w:rFonts w:ascii="Arial" w:hAnsi="Arial" w:cs="Arial"/>
-                <w:b/>
-                <w:bCs/>
-                <w:sz w:val="24"/>
-                <w:szCs w:val="24"/>
-              </w:rPr>
-              <w:t>total_deductions</w:t>
-            </w:r>
-            <w:proofErr w:type="spellEnd"/>
-            <w:r>
-              <w:rPr>
-                <w:rFonts w:ascii="Arial" w:hAnsi="Arial" w:cs="Arial"/>
-                <w:b/>
-                <w:bCs/>
-                <w:sz w:val="24"/>
-                <w:szCs w:val="24"/>
-              </w:rPr>
-              <w:t>}</w:t>
+              <w:t>{total_deductions}</w:t>
             </w:r>
           </w:p>
         </w:tc>
@@ -608,25 +470,7 @@
                 <w:sz w:val="24"/>
                 <w:szCs w:val="24"/>
               </w:rPr>
-              <w:t>{</w:t>
-            </w:r>
-            <w:proofErr w:type="spellStart"/>
-            <w:r>
-              <w:rPr>
-                <w:rFonts w:ascii="Arial" w:hAnsi="Arial" w:cs="Arial"/>
-                <w:sz w:val="24"/>
-                <w:szCs w:val="24"/>
-              </w:rPr>
-              <w:t>net_pay</w:t>
-            </w:r>
-            <w:proofErr w:type="spellEnd"/>
-            <w:r>
-              <w:rPr>
-                <w:rFonts w:ascii="Arial" w:hAnsi="Arial" w:cs="Arial"/>
-                <w:sz w:val="24"/>
-                <w:szCs w:val="24"/>
-              </w:rPr>
-              <w:t>}</w:t>
+              <w:t>{net_pay}</w:t>
             </w:r>
           </w:p>
         </w:tc>
@@ -714,27 +558,7 @@
                 <w:sz w:val="24"/>
                 <w:szCs w:val="24"/>
               </w:rPr>
-              <w:t xml:space="preserve"> {</w:t>
-            </w:r>
-            <w:proofErr w:type="spellStart"/>
-            <w:r>
-              <w:rPr>
-                <w:rFonts w:ascii="Arial" w:hAnsi="Arial" w:cs="Arial"/>
-                <w:color w:val="FFFFFF" w:themeColor="background1"/>
-                <w:sz w:val="24"/>
-                <w:szCs w:val="24"/>
-              </w:rPr>
-              <w:t>net_pay</w:t>
-            </w:r>
-            <w:proofErr w:type="spellEnd"/>
-            <w:r>
-              <w:rPr>
-                <w:rFonts w:ascii="Arial" w:hAnsi="Arial" w:cs="Arial"/>
-                <w:color w:val="FFFFFF" w:themeColor="background1"/>
-                <w:sz w:val="24"/>
-                <w:szCs w:val="24"/>
-              </w:rPr>
-              <w:t>}</w:t>
+              <w:t xml:space="preserve"> {net_pay}</w:t>
             </w:r>
           </w:p>
         </w:tc>
@@ -796,27 +620,7 @@
                 <w:sz w:val="24"/>
                 <w:szCs w:val="24"/>
               </w:rPr>
-              <w:t>{</w:t>
-            </w:r>
-            <w:proofErr w:type="spellStart"/>
-            <w:r>
-              <w:rPr>
-                <w:rFonts w:ascii="Arial" w:hAnsi="Arial" w:cs="Arial"/>
-                <w:color w:val="FFFFFF" w:themeColor="background1"/>
-                <w:sz w:val="24"/>
-                <w:szCs w:val="24"/>
-              </w:rPr>
-              <w:t>net_pay</w:t>
-            </w:r>
-            <w:proofErr w:type="spellEnd"/>
-            <w:r>
-              <w:rPr>
-                <w:rFonts w:ascii="Arial" w:hAnsi="Arial" w:cs="Arial"/>
-                <w:color w:val="FFFFFF" w:themeColor="background1"/>
-                <w:sz w:val="24"/>
-                <w:szCs w:val="24"/>
-              </w:rPr>
-              <w:t>}</w:t>
+              <w:t>{net_pay}</w:t>
             </w:r>
           </w:p>
         </w:tc>
@@ -842,27 +646,7 @@
                 <w:sz w:val="24"/>
                 <w:szCs w:val="24"/>
               </w:rPr>
-              <w:t>{/</w:t>
-            </w:r>
-            <w:proofErr w:type="spellStart"/>
-            <w:r>
-              <w:rPr>
-                <w:rFonts w:ascii="Arial" w:hAnsi="Arial" w:cs="Arial"/>
-                <w:color w:val="FFFFFF" w:themeColor="background1"/>
-                <w:sz w:val="24"/>
-                <w:szCs w:val="24"/>
-              </w:rPr>
-              <w:t>show_half_payments</w:t>
-            </w:r>
-            <w:proofErr w:type="spellEnd"/>
-            <w:r>
-              <w:rPr>
-                <w:rFonts w:ascii="Arial" w:hAnsi="Arial" w:cs="Arial"/>
-                <w:color w:val="FFFFFF" w:themeColor="background1"/>
-                <w:sz w:val="24"/>
-                <w:szCs w:val="24"/>
-              </w:rPr>
-              <w:t>}</w:t>
+              <w:t>{/show_half_payments}</w:t>
             </w:r>
           </w:p>
         </w:tc>
@@ -992,61 +776,6 @@
           <w:sz w:val="24"/>
           <w:szCs w:val="24"/>
         </w:rPr>
-        <w:tab/>
-      </w:r>
-      <w:r>
-        <w:rPr>
-          <w:rFonts w:ascii="Arial" w:hAnsi="Arial" w:cs="Arial"/>
-          <w:color w:val="000000" w:themeColor="text1"/>
-          <w:sz w:val="24"/>
-          <w:szCs w:val="24"/>
-        </w:rPr>
-        <w:tab/>
-      </w:r>
-      <w:r>
-        <w:rPr>
-          <w:rFonts w:ascii="Arial" w:hAnsi="Arial" w:cs="Arial"/>
-          <w:color w:val="000000" w:themeColor="text1"/>
-          <w:sz w:val="24"/>
-          <w:szCs w:val="24"/>
-        </w:rPr>
-        <w:tab/>
-      </w:r>
-      <w:r>
-        <w:rPr>
-          <w:rFonts w:ascii="Arial" w:hAnsi="Arial" w:cs="Arial"/>
-          <w:color w:val="000000" w:themeColor="text1"/>
-          <w:sz w:val="24"/>
-          <w:szCs w:val="24"/>
-        </w:rPr>
-        <w:tab/>
-      </w:r>
-      <w:r>
-        <w:rPr>
-          <w:rFonts w:ascii="Arial" w:hAnsi="Arial" w:cs="Arial"/>
-          <w:color w:val="000000" w:themeColor="text1"/>
-          <w:sz w:val="24"/>
-          <w:szCs w:val="24"/>
-        </w:rPr>
-        <w:tab/>
-      </w:r>
-      <w:r>
-        <w:rPr>
-          <w:rFonts w:ascii="Arial" w:hAnsi="Arial" w:cs="Arial"/>
-          <w:color w:val="000000" w:themeColor="text1"/>
-          <w:sz w:val="24"/>
-          <w:szCs w:val="24"/>
-        </w:rPr>
-        <w:tab/>
-        <w:t>Reviewed by:</w:t>
-      </w:r>
-      <w:r>
-        <w:rPr>
-          <w:rFonts w:ascii="Arial" w:hAnsi="Arial" w:cs="Arial"/>
-          <w:color w:val="000000" w:themeColor="text1"/>
-          <w:sz w:val="24"/>
-          <w:szCs w:val="24"/>
-        </w:rPr>
         <w:br/>
       </w:r>
     </w:p>
@@ -1065,9 +794,7 @@
           <w:szCs w:val="24"/>
         </w:rPr>
         <w:tab/>
-        <w:t xml:space="preserve">Maricel R. </w:t>
-      </w:r>
-      <w:proofErr w:type="spellStart"/>
+      </w:r>
       <w:r>
         <w:rPr>
           <w:rFonts w:ascii="Arial" w:hAnsi="Arial" w:cs="Arial"/>
@@ -1075,9 +802,8 @@
           <w:sz w:val="24"/>
           <w:szCs w:val="24"/>
         </w:rPr>
-        <w:t>Tambis</w:t>
-      </w:r>
-      <w:proofErr w:type="spellEnd"/>
+        <w:t xml:space="preserve">        </w:t>
+      </w:r>
       <w:r>
         <w:rPr>
           <w:rFonts w:ascii="Arial" w:hAnsi="Arial" w:cs="Arial"/>
@@ -1085,121 +811,38 @@
           <w:sz w:val="24"/>
           <w:szCs w:val="24"/>
         </w:rPr>
+        <w:t>Anneli C. Uy</w:t>
+      </w:r>
+      <w:r>
+        <w:rPr>
+          <w:rFonts w:ascii="Arial" w:hAnsi="Arial" w:cs="Arial"/>
+          <w:color w:val="000000" w:themeColor="text1"/>
+        </w:rPr>
         <w:tab/>
       </w:r>
       <w:r>
         <w:rPr>
           <w:rFonts w:ascii="Arial" w:hAnsi="Arial" w:cs="Arial"/>
           <w:color w:val="000000" w:themeColor="text1"/>
-          <w:sz w:val="24"/>
-          <w:szCs w:val="24"/>
         </w:rPr>
         <w:tab/>
+        <w:t xml:space="preserve">      </w:t>
       </w:r>
       <w:r>
         <w:rPr>
           <w:rFonts w:ascii="Arial" w:hAnsi="Arial" w:cs="Arial"/>
           <w:color w:val="000000" w:themeColor="text1"/>
-          <w:sz w:val="24"/>
-          <w:szCs w:val="24"/>
-        </w:rPr>
-        <w:tab/>
+        </w:rPr>
+        <w:br/>
       </w:r>
       <w:r>
         <w:rPr>
           <w:rFonts w:ascii="Arial" w:hAnsi="Arial" w:cs="Arial"/>
           <w:color w:val="000000" w:themeColor="text1"/>
-          <w:sz w:val="24"/>
-          <w:szCs w:val="24"/>
-        </w:rPr>
-        <w:tab/>
-      </w:r>
-      <w:r>
-        <w:rPr>
-          <w:rFonts w:ascii="Arial" w:hAnsi="Arial" w:cs="Arial"/>
-          <w:color w:val="000000" w:themeColor="text1"/>
-          <w:sz w:val="24"/>
-          <w:szCs w:val="24"/>
-        </w:rPr>
-        <w:tab/>
-      </w:r>
-      <w:r>
-        <w:rPr>
-          <w:rFonts w:ascii="Arial" w:hAnsi="Arial" w:cs="Arial"/>
-          <w:color w:val="000000" w:themeColor="text1"/>
-          <w:sz w:val="24"/>
-          <w:szCs w:val="24"/>
-        </w:rPr>
-        <w:tab/>
-        <w:t>Anneli C. Uy</w:t>
-      </w:r>
-      <w:r>
-        <w:rPr>
-          <w:rFonts w:ascii="Arial" w:hAnsi="Arial" w:cs="Arial"/>
-          <w:color w:val="000000" w:themeColor="text1"/>
-          <w:sz w:val="24"/>
-          <w:szCs w:val="24"/>
-        </w:rPr>
-        <w:br/>
-      </w:r>
-      <w:r>
-        <w:rPr>
-          <w:rFonts w:ascii="Arial" w:hAnsi="Arial" w:cs="Arial"/>
-          <w:color w:val="000000" w:themeColor="text1"/>
-        </w:rPr>
-        <w:t xml:space="preserve">       </w:t>
-      </w:r>
-      <w:r>
-        <w:rPr>
-          <w:rFonts w:ascii="Arial" w:hAnsi="Arial" w:cs="Arial"/>
-          <w:color w:val="000000" w:themeColor="text1"/>
-        </w:rPr>
-        <w:t xml:space="preserve">   </w:t>
-      </w:r>
-      <w:r>
-        <w:rPr>
-          <w:rFonts w:ascii="Arial" w:hAnsi="Arial" w:cs="Arial"/>
-          <w:color w:val="000000" w:themeColor="text1"/>
-        </w:rPr>
-        <w:t xml:space="preserve"> Administrative Aide 3</w:t>
-      </w:r>
-      <w:r>
-        <w:rPr>
-          <w:rFonts w:ascii="Arial" w:hAnsi="Arial" w:cs="Arial"/>
-          <w:color w:val="000000" w:themeColor="text1"/>
-        </w:rPr>
-        <w:tab/>
-      </w:r>
-      <w:r>
-        <w:rPr>
-          <w:rFonts w:ascii="Arial" w:hAnsi="Arial" w:cs="Arial"/>
-          <w:color w:val="000000" w:themeColor="text1"/>
-        </w:rPr>
-        <w:tab/>
-      </w:r>
-      <w:r>
-        <w:rPr>
-          <w:rFonts w:ascii="Arial" w:hAnsi="Arial" w:cs="Arial"/>
-          <w:color w:val="000000" w:themeColor="text1"/>
-        </w:rPr>
-        <w:tab/>
-        <w:t xml:space="preserve">       Administrative </w:t>
-      </w:r>
-      <w:proofErr w:type="spellStart"/>
-      <w:r>
-        <w:rPr>
-          <w:rFonts w:ascii="Arial" w:hAnsi="Arial" w:cs="Arial"/>
-          <w:color w:val="000000" w:themeColor="text1"/>
-        </w:rPr>
-        <w:t>Asistant</w:t>
-      </w:r>
-      <w:proofErr w:type="spellEnd"/>
-      <w:r>
-        <w:rPr>
-          <w:rFonts w:ascii="Arial" w:hAnsi="Arial" w:cs="Arial"/>
-          <w:color w:val="000000" w:themeColor="text1"/>
-        </w:rPr>
-        <w:t xml:space="preserve"> 2- Disbursing Officer 2</w:t>
+          <w:sz w:val="20"/>
+          <w:szCs w:val="20"/>
+        </w:rPr>
+        <w:t>Administrative Asistant 2- Disbursing Officer 2</w:t>
       </w:r>
     </w:p>
     <w:p>
@@ -1217,72 +860,6 @@
           <w:color w:val="000000" w:themeColor="text1"/>
         </w:rPr>
       </w:pPr>
-    </w:p>
-    <w:p>
-      <w:pPr>
-        <w:ind w:left="2880"/>
-        <w:rPr>
-          <w:rFonts w:ascii="Arial" w:hAnsi="Arial" w:cs="Arial"/>
-          <w:color w:val="000000" w:themeColor="text1"/>
-        </w:rPr>
-      </w:pPr>
-      <w:r>
-        <w:rPr>
-          <w:rFonts w:ascii="Arial" w:hAnsi="Arial" w:cs="Arial"/>
-          <w:color w:val="000000" w:themeColor="text1"/>
-        </w:rPr>
-        <w:t>Approved by:</w:t>
-      </w:r>
-      <w:r>
-        <w:rPr>
-          <w:rFonts w:ascii="Arial" w:hAnsi="Arial" w:cs="Arial"/>
-          <w:color w:val="000000" w:themeColor="text1"/>
-        </w:rPr>
-        <w:br/>
-      </w:r>
-      <w:r>
-        <w:rPr>
-          <w:rFonts w:ascii="Arial" w:hAnsi="Arial" w:cs="Arial"/>
-          <w:color w:val="000000" w:themeColor="text1"/>
-        </w:rPr>
-        <w:br/>
-        <w:t xml:space="preserve">    Dr. </w:t>
-      </w:r>
-      <w:r>
-        <w:rPr>
-          <w:rFonts w:ascii="Arial" w:hAnsi="Arial" w:cs="Arial"/>
-          <w:color w:val="000000" w:themeColor="text1"/>
-          <w:sz w:val="24"/>
-          <w:szCs w:val="24"/>
-        </w:rPr>
-        <w:t xml:space="preserve">Jean F. </w:t>
-      </w:r>
-      <w:proofErr w:type="spellStart"/>
-      <w:r>
-        <w:rPr>
-          <w:rFonts w:ascii="Arial" w:hAnsi="Arial" w:cs="Arial"/>
-          <w:color w:val="000000" w:themeColor="text1"/>
-          <w:sz w:val="24"/>
-          <w:szCs w:val="24"/>
-        </w:rPr>
-        <w:t>Nebrea</w:t>
-      </w:r>
-      <w:proofErr w:type="spellEnd"/>
-      <w:r>
-        <w:rPr>
-          <w:rFonts w:ascii="Arial" w:hAnsi="Arial" w:cs="Arial"/>
-          <w:color w:val="000000" w:themeColor="text1"/>
-        </w:rPr>
-        <w:br/>
-        <w:t xml:space="preserve">   </w:t>
-      </w:r>
-      <w:r>
-        <w:rPr>
-          <w:rFonts w:ascii="Arial" w:hAnsi="Arial" w:cs="Arial"/>
-          <w:color w:val="000000" w:themeColor="text1"/>
-        </w:rPr>
-        <w:t>Associate Professor 5</w:t>
-      </w:r>
     </w:p>
     <w:sectPr>
       <w:headerReference w:type="default" r:id="rId6"/>
@@ -1595,23 +1172,13 @@
       </w:rPr>
       <w:t xml:space="preserve">        </w:t>
     </w:r>
-    <w:proofErr w:type="spellStart"/>
     <w:r>
       <w:rPr>
         <w:rFonts w:ascii="Arial" w:hAnsi="Arial" w:cs="Arial"/>
         <w:sz w:val="24"/>
         <w:szCs w:val="24"/>
       </w:rPr>
-      <w:t>Magsija</w:t>
-    </w:r>
-    <w:proofErr w:type="spellEnd"/>
-    <w:r>
-      <w:rPr>
-        <w:rFonts w:ascii="Arial" w:hAnsi="Arial" w:cs="Arial"/>
-        <w:sz w:val="24"/>
-        <w:szCs w:val="24"/>
-      </w:rPr>
-      <w:t>,</w:t>
+      <w:t>Magsija,</w:t>
     </w:r>
     <w:r>
       <w:rPr>
@@ -1621,23 +1188,13 @@
       </w:rPr>
       <w:t xml:space="preserve"> </w:t>
     </w:r>
-    <w:proofErr w:type="spellStart"/>
     <w:r>
       <w:rPr>
         <w:rFonts w:ascii="Arial" w:hAnsi="Arial" w:cs="Arial"/>
         <w:sz w:val="24"/>
         <w:szCs w:val="24"/>
       </w:rPr>
-      <w:t>Balilihan</w:t>
-    </w:r>
-    <w:proofErr w:type="spellEnd"/>
-    <w:r>
-      <w:rPr>
-        <w:rFonts w:ascii="Arial" w:hAnsi="Arial" w:cs="Arial"/>
-        <w:sz w:val="24"/>
-        <w:szCs w:val="24"/>
-      </w:rPr>
-      <w:t>, 6342, Bohol, Philippines</w:t>
+      <w:t>Balilihan, 6342, Bohol, Philippines</w:t>
     </w:r>
     <w:r>
       <w:rPr>

</xml_diff>

<commit_message>
fix: optimize site speed
</commit_message>
<xml_diff>
--- a/public/SAP.docx
+++ b/public/SAP.docx
@@ -53,7 +53,29 @@
           <w:sz w:val="24"/>
           <w:szCs w:val="24"/>
         </w:rPr>
-        <w:t>{period_start}</w:t>
+        <w:t>{</w:t>
+      </w:r>
+      <w:proofErr w:type="spellStart"/>
+      <w:r>
+        <w:rPr>
+          <w:rFonts w:ascii="Arial" w:hAnsi="Arial" w:cs="Arial"/>
+          <w:b/>
+          <w:bCs/>
+          <w:sz w:val="24"/>
+          <w:szCs w:val="24"/>
+        </w:rPr>
+        <w:t>period_start</w:t>
+      </w:r>
+      <w:proofErr w:type="spellEnd"/>
+      <w:r>
+        <w:rPr>
+          <w:rFonts w:ascii="Arial" w:hAnsi="Arial" w:cs="Arial"/>
+          <w:b/>
+          <w:bCs/>
+          <w:sz w:val="24"/>
+          <w:szCs w:val="24"/>
+        </w:rPr>
+        <w:t>}</w:t>
       </w:r>
     </w:p>
     <w:p>
@@ -90,7 +112,25 @@
           <w:sz w:val="24"/>
           <w:szCs w:val="24"/>
         </w:rPr>
-        <w:t>{employee_name}</w:t>
+        <w:t>{</w:t>
+      </w:r>
+      <w:proofErr w:type="spellStart"/>
+      <w:r>
+        <w:rPr>
+          <w:rFonts w:ascii="Arial" w:hAnsi="Arial" w:cs="Arial"/>
+          <w:sz w:val="24"/>
+          <w:szCs w:val="24"/>
+        </w:rPr>
+        <w:t>employee_name</w:t>
+      </w:r>
+      <w:proofErr w:type="spellEnd"/>
+      <w:r>
+        <w:rPr>
+          <w:rFonts w:ascii="Arial" w:hAnsi="Arial" w:cs="Arial"/>
+          <w:sz w:val="24"/>
+          <w:szCs w:val="24"/>
+        </w:rPr>
+        <w:t>}</w:t>
       </w:r>
     </w:p>
     <w:p>
@@ -123,7 +163,25 @@
           <w:sz w:val="24"/>
           <w:szCs w:val="24"/>
         </w:rPr>
-        <w:t>{employee_position}</w:t>
+        <w:t>{</w:t>
+      </w:r>
+      <w:proofErr w:type="spellStart"/>
+      <w:r>
+        <w:rPr>
+          <w:rFonts w:ascii="Arial" w:hAnsi="Arial" w:cs="Arial"/>
+          <w:sz w:val="24"/>
+          <w:szCs w:val="24"/>
+        </w:rPr>
+        <w:t>employee_position</w:t>
+      </w:r>
+      <w:proofErr w:type="spellEnd"/>
+      <w:r>
+        <w:rPr>
+          <w:rFonts w:ascii="Arial" w:hAnsi="Arial" w:cs="Arial"/>
+          <w:sz w:val="24"/>
+          <w:szCs w:val="24"/>
+        </w:rPr>
+        <w:t>}</w:t>
       </w:r>
     </w:p>
     <w:tbl>
@@ -191,7 +249,41 @@
                 <w:sz w:val="24"/>
                 <w:szCs w:val="24"/>
               </w:rPr>
-              <w:t>Monthly Salary: {monthly_salary}</w:t>
+              <w:t xml:space="preserve">Monthly Salary: </w:t>
+            </w:r>
+            <w:r>
+              <w:rPr>
+                <w:rFonts w:ascii="Arial" w:hAnsi="Arial" w:cs="Arial"/>
+                <w:sz w:val="24"/>
+                <w:szCs w:val="24"/>
+              </w:rPr>
+              <w:t xml:space="preserve"> </w:t>
+            </w:r>
+            <w:r>
+              <w:rPr>
+                <w:rFonts w:ascii="Arial" w:hAnsi="Arial" w:cs="Arial"/>
+                <w:sz w:val="24"/>
+                <w:szCs w:val="24"/>
+              </w:rPr>
+              <w:t>{</w:t>
+            </w:r>
+            <w:proofErr w:type="spellStart"/>
+            <w:r>
+              <w:rPr>
+                <w:rFonts w:ascii="Arial" w:hAnsi="Arial" w:cs="Arial"/>
+                <w:sz w:val="24"/>
+                <w:szCs w:val="24"/>
+              </w:rPr>
+              <w:t>monthly_salary</w:t>
+            </w:r>
+            <w:proofErr w:type="spellEnd"/>
+            <w:r>
+              <w:rPr>
+                <w:rFonts w:ascii="Arial" w:hAnsi="Arial" w:cs="Arial"/>
+                <w:sz w:val="24"/>
+                <w:szCs w:val="24"/>
+              </w:rPr>
+              <w:t>}</w:t>
             </w:r>
           </w:p>
         </w:tc>
@@ -223,6 +315,14 @@
                 <w:sz w:val="24"/>
                 <w:szCs w:val="24"/>
               </w:rPr>
+              <w:t xml:space="preserve">        </w:t>
+            </w:r>
+            <w:r>
+              <w:rPr>
+                <w:rFonts w:ascii="Arial" w:hAnsi="Arial" w:cs="Arial"/>
+                <w:sz w:val="24"/>
+                <w:szCs w:val="24"/>
+              </w:rPr>
               <w:t>{allowance}</w:t>
             </w:r>
           </w:p>
@@ -255,7 +355,23 @@
                 <w:sz w:val="24"/>
                 <w:szCs w:val="24"/>
               </w:rPr>
-              <w:t xml:space="preserve"> {others}</w:t>
+              <w:t xml:space="preserve"> </w:t>
+            </w:r>
+            <w:r>
+              <w:rPr>
+                <w:rFonts w:ascii="Arial" w:hAnsi="Arial" w:cs="Arial"/>
+                <w:sz w:val="24"/>
+                <w:szCs w:val="24"/>
+              </w:rPr>
+              <w:t xml:space="preserve">              </w:t>
+            </w:r>
+            <w:r>
+              <w:rPr>
+                <w:rFonts w:ascii="Arial" w:hAnsi="Arial" w:cs="Arial"/>
+                <w:sz w:val="24"/>
+                <w:szCs w:val="24"/>
+              </w:rPr>
+              <w:t>{others}</w:t>
             </w:r>
           </w:p>
         </w:tc>
@@ -293,7 +409,29 @@
                 <w:sz w:val="24"/>
                 <w:szCs w:val="24"/>
               </w:rPr>
-              <w:t xml:space="preserve"> {gross_pay}</w:t>
+              <w:t xml:space="preserve"> {</w:t>
+            </w:r>
+            <w:proofErr w:type="spellStart"/>
+            <w:r>
+              <w:rPr>
+                <w:rFonts w:ascii="Arial" w:hAnsi="Arial" w:cs="Arial"/>
+                <w:b/>
+                <w:bCs/>
+                <w:sz w:val="24"/>
+                <w:szCs w:val="24"/>
+              </w:rPr>
+              <w:t>gross_pay</w:t>
+            </w:r>
+            <w:proofErr w:type="spellEnd"/>
+            <w:r>
+              <w:rPr>
+                <w:rFonts w:ascii="Arial" w:hAnsi="Arial" w:cs="Arial"/>
+                <w:b/>
+                <w:bCs/>
+                <w:sz w:val="24"/>
+                <w:szCs w:val="24"/>
+              </w:rPr>
+              <w:t>}</w:t>
             </w:r>
           </w:p>
         </w:tc>
@@ -362,6 +500,14 @@
                 <w:sz w:val="24"/>
                 <w:szCs w:val="24"/>
               </w:rPr>
+              <w:t xml:space="preserve">              </w:t>
+            </w:r>
+            <w:r>
+              <w:rPr>
+                <w:rFonts w:ascii="Arial" w:hAnsi="Arial" w:cs="Arial"/>
+                <w:sz w:val="24"/>
+                <w:szCs w:val="24"/>
+              </w:rPr>
               <w:t>{amount}</w:t>
             </w:r>
             <w:r>
@@ -416,7 +562,29 @@
                 <w:sz w:val="24"/>
                 <w:szCs w:val="24"/>
               </w:rPr>
-              <w:t>{total_deductions}</w:t>
+              <w:t>{</w:t>
+            </w:r>
+            <w:proofErr w:type="spellStart"/>
+            <w:r>
+              <w:rPr>
+                <w:rFonts w:ascii="Arial" w:hAnsi="Arial" w:cs="Arial"/>
+                <w:b/>
+                <w:bCs/>
+                <w:sz w:val="24"/>
+                <w:szCs w:val="24"/>
+              </w:rPr>
+              <w:t>total_deductions</w:t>
+            </w:r>
+            <w:proofErr w:type="spellEnd"/>
+            <w:r>
+              <w:rPr>
+                <w:rFonts w:ascii="Arial" w:hAnsi="Arial" w:cs="Arial"/>
+                <w:b/>
+                <w:bCs/>
+                <w:sz w:val="24"/>
+                <w:szCs w:val="24"/>
+              </w:rPr>
+              <w:t>}</w:t>
             </w:r>
           </w:p>
         </w:tc>
@@ -462,15 +630,33 @@
                 <w:sz w:val="24"/>
                 <w:szCs w:val="24"/>
               </w:rPr>
-              <w:t xml:space="preserve">Take Home Pay: </w:t>
-            </w:r>
-            <w:r>
-              <w:rPr>
-                <w:rFonts w:ascii="Arial" w:hAnsi="Arial" w:cs="Arial"/>
-                <w:sz w:val="24"/>
-                <w:szCs w:val="24"/>
-              </w:rPr>
-              <w:t>{net_pay}</w:t>
+              <w:t>Take Home Pay:</w:t>
+            </w:r>
+            <w:r>
+              <w:rPr>
+                <w:rFonts w:ascii="Arial" w:hAnsi="Arial" w:cs="Arial"/>
+                <w:sz w:val="24"/>
+                <w:szCs w:val="24"/>
+              </w:rPr>
+              <w:t>{</w:t>
+            </w:r>
+            <w:proofErr w:type="spellStart"/>
+            <w:r>
+              <w:rPr>
+                <w:rFonts w:ascii="Arial" w:hAnsi="Arial" w:cs="Arial"/>
+                <w:sz w:val="24"/>
+                <w:szCs w:val="24"/>
+              </w:rPr>
+              <w:t>net_pay</w:t>
+            </w:r>
+            <w:proofErr w:type="spellEnd"/>
+            <w:r>
+              <w:rPr>
+                <w:rFonts w:ascii="Arial" w:hAnsi="Arial" w:cs="Arial"/>
+                <w:sz w:val="24"/>
+                <w:szCs w:val="24"/>
+              </w:rPr>
+              <w:t>}</w:t>
             </w:r>
           </w:p>
         </w:tc>
@@ -558,7 +744,27 @@
                 <w:sz w:val="24"/>
                 <w:szCs w:val="24"/>
               </w:rPr>
-              <w:t xml:space="preserve"> {net_pay}</w:t>
+              <w:t xml:space="preserve"> {</w:t>
+            </w:r>
+            <w:proofErr w:type="spellStart"/>
+            <w:r>
+              <w:rPr>
+                <w:rFonts w:ascii="Arial" w:hAnsi="Arial" w:cs="Arial"/>
+                <w:color w:val="FFFFFF" w:themeColor="background1"/>
+                <w:sz w:val="24"/>
+                <w:szCs w:val="24"/>
+              </w:rPr>
+              <w:t>net_pay</w:t>
+            </w:r>
+            <w:proofErr w:type="spellEnd"/>
+            <w:r>
+              <w:rPr>
+                <w:rFonts w:ascii="Arial" w:hAnsi="Arial" w:cs="Arial"/>
+                <w:color w:val="FFFFFF" w:themeColor="background1"/>
+                <w:sz w:val="24"/>
+                <w:szCs w:val="24"/>
+              </w:rPr>
+              <w:t>}</w:t>
             </w:r>
           </w:p>
         </w:tc>
@@ -620,7 +826,27 @@
                 <w:sz w:val="24"/>
                 <w:szCs w:val="24"/>
               </w:rPr>
-              <w:t>{net_pay}</w:t>
+              <w:t>{</w:t>
+            </w:r>
+            <w:proofErr w:type="spellStart"/>
+            <w:r>
+              <w:rPr>
+                <w:rFonts w:ascii="Arial" w:hAnsi="Arial" w:cs="Arial"/>
+                <w:color w:val="FFFFFF" w:themeColor="background1"/>
+                <w:sz w:val="24"/>
+                <w:szCs w:val="24"/>
+              </w:rPr>
+              <w:t>net_pay</w:t>
+            </w:r>
+            <w:proofErr w:type="spellEnd"/>
+            <w:r>
+              <w:rPr>
+                <w:rFonts w:ascii="Arial" w:hAnsi="Arial" w:cs="Arial"/>
+                <w:color w:val="FFFFFF" w:themeColor="background1"/>
+                <w:sz w:val="24"/>
+                <w:szCs w:val="24"/>
+              </w:rPr>
+              <w:t>}</w:t>
             </w:r>
           </w:p>
         </w:tc>
@@ -646,7 +872,27 @@
                 <w:sz w:val="24"/>
                 <w:szCs w:val="24"/>
               </w:rPr>
-              <w:t>{/show_half_payments}</w:t>
+              <w:t>{/</w:t>
+            </w:r>
+            <w:proofErr w:type="spellStart"/>
+            <w:r>
+              <w:rPr>
+                <w:rFonts w:ascii="Arial" w:hAnsi="Arial" w:cs="Arial"/>
+                <w:color w:val="FFFFFF" w:themeColor="background1"/>
+                <w:sz w:val="24"/>
+                <w:szCs w:val="24"/>
+              </w:rPr>
+              <w:t>show_half_payments</w:t>
+            </w:r>
+            <w:proofErr w:type="spellEnd"/>
+            <w:r>
+              <w:rPr>
+                <w:rFonts w:ascii="Arial" w:hAnsi="Arial" w:cs="Arial"/>
+                <w:color w:val="FFFFFF" w:themeColor="background1"/>
+                <w:sz w:val="24"/>
+                <w:szCs w:val="24"/>
+              </w:rPr>
+              <w:t>}</w:t>
             </w:r>
           </w:p>
         </w:tc>
@@ -758,24 +1004,6 @@
           <w:sz w:val="24"/>
           <w:szCs w:val="24"/>
         </w:rPr>
-        <w:t>Prepared By:</w:t>
-      </w:r>
-      <w:r>
-        <w:rPr>
-          <w:rFonts w:ascii="Arial" w:hAnsi="Arial" w:cs="Arial"/>
-          <w:color w:val="000000" w:themeColor="text1"/>
-          <w:sz w:val="24"/>
-          <w:szCs w:val="24"/>
-        </w:rPr>
-        <w:tab/>
-      </w:r>
-      <w:r>
-        <w:rPr>
-          <w:rFonts w:ascii="Arial" w:hAnsi="Arial" w:cs="Arial"/>
-          <w:color w:val="000000" w:themeColor="text1"/>
-          <w:sz w:val="24"/>
-          <w:szCs w:val="24"/>
-        </w:rPr>
         <w:br/>
       </w:r>
     </w:p>
@@ -842,7 +1070,27 @@
           <w:sz w:val="20"/>
           <w:szCs w:val="20"/>
         </w:rPr>
-        <w:t>Administrative Asistant 2- Disbursing Officer 2</w:t>
+        <w:t xml:space="preserve">Administrative </w:t>
+      </w:r>
+      <w:proofErr w:type="spellStart"/>
+      <w:r>
+        <w:rPr>
+          <w:rFonts w:ascii="Arial" w:hAnsi="Arial" w:cs="Arial"/>
+          <w:color w:val="000000" w:themeColor="text1"/>
+          <w:sz w:val="20"/>
+          <w:szCs w:val="20"/>
+        </w:rPr>
+        <w:t>Asistant</w:t>
+      </w:r>
+      <w:proofErr w:type="spellEnd"/>
+      <w:r>
+        <w:rPr>
+          <w:rFonts w:ascii="Arial" w:hAnsi="Arial" w:cs="Arial"/>
+          <w:color w:val="000000" w:themeColor="text1"/>
+          <w:sz w:val="20"/>
+          <w:szCs w:val="20"/>
+        </w:rPr>
+        <w:t xml:space="preserve"> 2- Disbursing Officer 2</w:t>
       </w:r>
     </w:p>
     <w:p>
@@ -1172,13 +1420,23 @@
       </w:rPr>
       <w:t xml:space="preserve">        </w:t>
     </w:r>
+    <w:proofErr w:type="spellStart"/>
     <w:r>
       <w:rPr>
         <w:rFonts w:ascii="Arial" w:hAnsi="Arial" w:cs="Arial"/>
         <w:sz w:val="24"/>
         <w:szCs w:val="24"/>
       </w:rPr>
-      <w:t>Magsija,</w:t>
+      <w:t>Magsija</w:t>
+    </w:r>
+    <w:proofErr w:type="spellEnd"/>
+    <w:r>
+      <w:rPr>
+        <w:rFonts w:ascii="Arial" w:hAnsi="Arial" w:cs="Arial"/>
+        <w:sz w:val="24"/>
+        <w:szCs w:val="24"/>
+      </w:rPr>
+      <w:t>,</w:t>
     </w:r>
     <w:r>
       <w:rPr>
@@ -1188,13 +1446,23 @@
       </w:rPr>
       <w:t xml:space="preserve"> </w:t>
     </w:r>
+    <w:proofErr w:type="spellStart"/>
     <w:r>
       <w:rPr>
         <w:rFonts w:ascii="Arial" w:hAnsi="Arial" w:cs="Arial"/>
         <w:sz w:val="24"/>
         <w:szCs w:val="24"/>
       </w:rPr>
-      <w:t>Balilihan, 6342, Bohol, Philippines</w:t>
+      <w:t>Balilihan</w:t>
+    </w:r>
+    <w:proofErr w:type="spellEnd"/>
+    <w:r>
+      <w:rPr>
+        <w:rFonts w:ascii="Arial" w:hAnsi="Arial" w:cs="Arial"/>
+        <w:sz w:val="24"/>
+        <w:szCs w:val="24"/>
+      </w:rPr>
+      <w:t>, 6342, Bohol, Philippines</w:t>
     </w:r>
     <w:r>
       <w:rPr>
@@ -1240,7 +1508,7 @@
         <w:szCs w:val="24"/>
         <w:lang w:val="en-PH"/>
       </w:rPr>
-      <w:t>Instruction</w:t>
+      <w:t>Cashier</w:t>
     </w:r>
   </w:p>
   <w:p>

</xml_diff>

<commit_message>
fix: alignment and schedules
</commit_message>
<xml_diff>
--- a/public/SAP.docx
+++ b/public/SAP.docx
@@ -615,183 +615,110 @@
               <w:br/>
             </w:r>
           </w:p>
-        </w:tc>
-      </w:tr>
-      <w:tr>
-        <w:tc>
-          <w:tcPr>
-            <w:tcW w:w="9350" w:type="dxa"/>
-          </w:tcPr>
+          <w:tbl>
+            <w:tblPr>
+              <w:tblStyle w:val="TableGrid"/>
+              <w:tblW w:w="0" w:type="auto"/>
+              <w:tblBorders>
+                <w:top w:val="none" w:sz="0" w:space="0" w:color="auto"/>
+                <w:left w:val="none" w:sz="0" w:space="0" w:color="auto"/>
+                <w:bottom w:val="none" w:sz="0" w:space="0" w:color="auto"/>
+                <w:right w:val="none" w:sz="0" w:space="0" w:color="auto"/>
+                <w:insideH w:val="none" w:sz="0" w:space="0" w:color="auto"/>
+                <w:insideV w:val="none" w:sz="0" w:space="0" w:color="auto"/>
+              </w:tblBorders>
+              <w:tblCellMar>
+                <w:left w:w="0" w:type="dxa"/>
+                <w:right w:w="0" w:type="dxa"/>
+              </w:tblCellMar>
+              <w:tblLook w:val="04A0" w:firstRow="1" w:lastRow="0" w:firstColumn="1" w:lastColumn="0" w:noHBand="0" w:noVBand="1"/>
+            </w:tblPr>
+            <w:tblGrid>
+              <w:gridCol w:w="2642"/>
+              <w:gridCol w:w="4593"/>
+            </w:tblGrid>
+            <w:tr>
+              <w:tc>
+                <w:tcPr>
+                  <w:tcW w:w="2642" w:type="dxa"/>
+                  <w:vAlign w:val="center"/>
+                </w:tcPr>
+                <w:p>
+                  <w:pPr>
+                    <w:rPr>
+                      <w:rFonts w:ascii="Arial" w:hAnsi="Arial" w:cs="Arial"/>
+                      <w:b/>
+                      <w:bCs/>
+                      <w:sz w:val="24"/>
+                      <w:szCs w:val="24"/>
+                    </w:rPr>
+                  </w:pPr>
+                  <w:r>
+                    <w:rPr>
+                      <w:rFonts w:ascii="Arial" w:hAnsi="Arial" w:cs="Arial"/>
+                      <w:sz w:val="24"/>
+                      <w:szCs w:val="24"/>
+                    </w:rPr>
+                    <w:t>{#</w:t>
+                  </w:r>
+                  <w:proofErr w:type="gramStart"/>
+                  <w:r>
+                    <w:rPr>
+                      <w:rFonts w:ascii="Arial" w:hAnsi="Arial" w:cs="Arial"/>
+                      <w:sz w:val="24"/>
+                      <w:szCs w:val="24"/>
+                    </w:rPr>
+                    <w:t>deductions}{name}</w:t>
+                  </w:r>
+                  <w:r>
+                    <w:rPr>
+                      <w:rFonts w:ascii="Arial" w:hAnsi="Arial" w:cs="Arial"/>
+                      <w:sz w:val="24"/>
+                      <w:szCs w:val="24"/>
+                    </w:rPr>
+                    <w:t xml:space="preserve">   </w:t>
+                  </w:r>
+                  <w:proofErr w:type="gramEnd"/>
+                  <w:r>
+                    <w:rPr>
+                      <w:rFonts w:ascii="Arial" w:hAnsi="Arial" w:cs="Arial"/>
+                      <w:sz w:val="24"/>
+                      <w:szCs w:val="24"/>
+                    </w:rPr>
+                    <w:t xml:space="preserve">     </w:t>
+                  </w:r>
+                </w:p>
+              </w:tc>
+              <w:tc>
+                <w:tcPr>
+                  <w:tcW w:w="4593" w:type="dxa"/>
+                  <w:vAlign w:val="center"/>
+                </w:tcPr>
+                <w:p>
+                  <w:pPr>
+                    <w:rPr>
+                      <w:rFonts w:ascii="Arial" w:hAnsi="Arial" w:cs="Arial"/>
+                      <w:b/>
+                      <w:bCs/>
+                      <w:sz w:val="24"/>
+                      <w:szCs w:val="24"/>
+                    </w:rPr>
+                  </w:pPr>
+                  <w:r>
+                    <w:rPr>
+                      <w:rFonts w:ascii="Arial" w:hAnsi="Arial" w:cs="Arial"/>
+                      <w:sz w:val="24"/>
+                      <w:szCs w:val="24"/>
+                    </w:rPr>
+                    <w:t xml:space="preserve">{amount}{/deductions}  </w:t>
+                  </w:r>
+                </w:p>
+              </w:tc>
+            </w:tr>
+          </w:tbl>
           <w:p>
             <w:pPr>
-              <w:rPr>
-                <w:rFonts w:ascii="Arial" w:hAnsi="Arial" w:cs="Arial"/>
-                <w:sz w:val="24"/>
-                <w:szCs w:val="24"/>
-              </w:rPr>
-            </w:pPr>
-            <w:r>
-              <w:rPr>
-                <w:rFonts w:ascii="Arial" w:hAnsi="Arial" w:cs="Arial"/>
-                <w:sz w:val="24"/>
-                <w:szCs w:val="24"/>
-              </w:rPr>
-              <w:t>{#</w:t>
-            </w:r>
-            <w:proofErr w:type="gramStart"/>
-            <w:r>
-              <w:rPr>
-                <w:rFonts w:ascii="Arial" w:hAnsi="Arial" w:cs="Arial"/>
-                <w:sz w:val="24"/>
-                <w:szCs w:val="24"/>
-              </w:rPr>
-              <w:t>deductions}</w:t>
-            </w:r>
-            <w:r>
-              <w:rPr>
-                <w:rFonts w:ascii="Arial" w:hAnsi="Arial" w:cs="Arial"/>
-                <w:sz w:val="24"/>
-                <w:szCs w:val="24"/>
-              </w:rPr>
-              <w:t>{name}</w:t>
-            </w:r>
-            <w:r>
-              <w:rPr>
-                <w:rFonts w:ascii="Arial" w:hAnsi="Arial" w:cs="Arial"/>
-                <w:sz w:val="24"/>
-                <w:szCs w:val="24"/>
-              </w:rPr>
-              <w:t xml:space="preserve"> </w:t>
-            </w:r>
-            <w:r>
-              <w:rPr>
-                <w:rFonts w:ascii="Arial" w:hAnsi="Arial" w:cs="Arial"/>
-                <w:sz w:val="24"/>
-                <w:szCs w:val="24"/>
-              </w:rPr>
-              <w:t xml:space="preserve">  </w:t>
-            </w:r>
-            <w:proofErr w:type="gramEnd"/>
-            <w:r>
-              <w:rPr>
-                <w:rFonts w:ascii="Arial" w:hAnsi="Arial" w:cs="Arial"/>
-                <w:sz w:val="24"/>
-                <w:szCs w:val="24"/>
-              </w:rPr>
-              <w:t xml:space="preserve">  </w:t>
-            </w:r>
-            <w:proofErr w:type="gramStart"/>
-            <w:r>
-              <w:rPr>
-                <w:rFonts w:ascii="Arial" w:hAnsi="Arial" w:cs="Arial"/>
-                <w:sz w:val="24"/>
-                <w:szCs w:val="24"/>
-              </w:rPr>
-              <w:t xml:space="preserve">   </w:t>
-            </w:r>
-            <w:r>
-              <w:rPr>
-                <w:rFonts w:ascii="Arial" w:hAnsi="Arial" w:cs="Arial"/>
-                <w:sz w:val="24"/>
-                <w:szCs w:val="24"/>
-              </w:rPr>
-              <w:t>{</w:t>
-            </w:r>
-            <w:proofErr w:type="gramEnd"/>
-            <w:r>
-              <w:rPr>
-                <w:rFonts w:ascii="Arial" w:hAnsi="Arial" w:cs="Arial"/>
-                <w:sz w:val="24"/>
-                <w:szCs w:val="24"/>
-              </w:rPr>
-              <w:t>amount}</w:t>
-            </w:r>
-            <w:r>
-              <w:rPr>
-                <w:rFonts w:ascii="Arial" w:hAnsi="Arial" w:cs="Arial"/>
-                <w:sz w:val="24"/>
-                <w:szCs w:val="24"/>
-              </w:rPr>
-              <w:br/>
-            </w:r>
-            <w:r>
-              <w:rPr>
-                <w:rFonts w:ascii="Arial" w:hAnsi="Arial" w:cs="Arial"/>
-                <w:sz w:val="24"/>
-                <w:szCs w:val="24"/>
-              </w:rPr>
-              <w:t xml:space="preserve">{/deductions}  </w:t>
-            </w:r>
-          </w:p>
-        </w:tc>
-      </w:tr>
-      <w:tr>
-        <w:tc>
-          <w:tcPr>
-            <w:tcW w:w="9350" w:type="dxa"/>
-          </w:tcPr>
-          <w:p>
-            <w:pPr>
-              <w:rPr>
-                <w:rFonts w:ascii="Arial" w:hAnsi="Arial" w:cs="Arial"/>
-                <w:b/>
-                <w:bCs/>
-                <w:sz w:val="24"/>
-                <w:szCs w:val="24"/>
-              </w:rPr>
-            </w:pPr>
-            <w:r>
-              <w:rPr>
-                <w:rFonts w:ascii="Arial" w:hAnsi="Arial" w:cs="Arial"/>
-                <w:b/>
-                <w:bCs/>
-                <w:sz w:val="24"/>
-                <w:szCs w:val="24"/>
-              </w:rPr>
-              <w:t xml:space="preserve">Total Deductions: </w:t>
-            </w:r>
-            <w:r>
-              <w:rPr>
-                <w:rFonts w:ascii="Arial" w:hAnsi="Arial" w:cs="Arial"/>
-                <w:b/>
-                <w:bCs/>
-                <w:sz w:val="24"/>
-                <w:szCs w:val="24"/>
-              </w:rPr>
-              <w:t>{</w:t>
-            </w:r>
-            <w:proofErr w:type="spellStart"/>
-            <w:r>
-              <w:rPr>
-                <w:rFonts w:ascii="Arial" w:hAnsi="Arial" w:cs="Arial"/>
-                <w:b/>
-                <w:bCs/>
-                <w:sz w:val="24"/>
-                <w:szCs w:val="24"/>
-              </w:rPr>
-              <w:t>total_deductions</w:t>
-            </w:r>
-            <w:proofErr w:type="spellEnd"/>
-            <w:r>
-              <w:rPr>
-                <w:rFonts w:ascii="Arial" w:hAnsi="Arial" w:cs="Arial"/>
-                <w:b/>
-                <w:bCs/>
-                <w:sz w:val="24"/>
-                <w:szCs w:val="24"/>
-              </w:rPr>
-              <w:t>}</w:t>
-            </w:r>
-          </w:p>
-        </w:tc>
-      </w:tr>
-      <w:tr>
-        <w:tc>
-          <w:tcPr>
-            <w:tcW w:w="9350" w:type="dxa"/>
-          </w:tcPr>
-          <w:p>
-            <w:pPr>
+              <w:jc w:val="center"/>
               <w:rPr>
                 <w:rFonts w:ascii="Arial" w:hAnsi="Arial" w:cs="Arial"/>
                 <w:b/>
@@ -812,21 +739,47 @@
             <w:pPr>
               <w:rPr>
                 <w:rFonts w:ascii="Arial" w:hAnsi="Arial" w:cs="Arial"/>
-                <w:b/>
-                <w:bCs/>
                 <w:sz w:val="24"/>
                 <w:szCs w:val="24"/>
               </w:rPr>
             </w:pPr>
-            <w:r>
-              <w:rPr>
-                <w:rFonts w:ascii="Arial" w:hAnsi="Arial" w:cs="Arial"/>
-                <w:b/>
-                <w:bCs/>
-                <w:sz w:val="24"/>
-                <w:szCs w:val="24"/>
-              </w:rPr>
-              <w:t xml:space="preserve">Take Home </w:t>
+          </w:p>
+        </w:tc>
+      </w:tr>
+      <w:tr>
+        <w:tc>
+          <w:tcPr>
+            <w:tcW w:w="9350" w:type="dxa"/>
+          </w:tcPr>
+          <w:p>
+            <w:pPr>
+              <w:rPr>
+                <w:rFonts w:ascii="Arial" w:hAnsi="Arial" w:cs="Arial"/>
+                <w:b/>
+                <w:bCs/>
+                <w:sz w:val="24"/>
+                <w:szCs w:val="24"/>
+              </w:rPr>
+            </w:pPr>
+            <w:r>
+              <w:rPr>
+                <w:rFonts w:ascii="Arial" w:hAnsi="Arial" w:cs="Arial"/>
+                <w:b/>
+                <w:bCs/>
+                <w:sz w:val="24"/>
+                <w:szCs w:val="24"/>
+              </w:rPr>
+              <w:t>Total Deductions:</w:t>
+            </w:r>
+            <w:r>
+              <w:rPr>
+                <w:rFonts w:ascii="Arial" w:hAnsi="Arial" w:cs="Arial"/>
+                <w:b/>
+                <w:bCs/>
+                <w:sz w:val="24"/>
+                <w:szCs w:val="24"/>
+              </w:rPr>
+              <w:t xml:space="preserve">      </w:t>
             </w:r>
             <w:proofErr w:type="gramStart"/>
             <w:r>
@@ -837,7 +790,117 @@
                 <w:sz w:val="24"/>
                 <w:szCs w:val="24"/>
               </w:rPr>
-              <w:t>Pay:</w:t>
+              <w:t xml:space="preserve">  </w:t>
+            </w:r>
+            <w:r>
+              <w:rPr>
+                <w:rFonts w:ascii="Arial" w:hAnsi="Arial" w:cs="Arial"/>
+                <w:b/>
+                <w:bCs/>
+                <w:sz w:val="24"/>
+                <w:szCs w:val="24"/>
+              </w:rPr>
+              <w:t xml:space="preserve"> </w:t>
+            </w:r>
+            <w:r>
+              <w:rPr>
+                <w:rFonts w:ascii="Arial" w:hAnsi="Arial" w:cs="Arial"/>
+                <w:b/>
+                <w:bCs/>
+                <w:sz w:val="24"/>
+                <w:szCs w:val="24"/>
+              </w:rPr>
+              <w:t>{</w:t>
+            </w:r>
+            <w:proofErr w:type="spellStart"/>
+            <w:proofErr w:type="gramEnd"/>
+            <w:r>
+              <w:rPr>
+                <w:rFonts w:ascii="Arial" w:hAnsi="Arial" w:cs="Arial"/>
+                <w:b/>
+                <w:bCs/>
+                <w:sz w:val="24"/>
+                <w:szCs w:val="24"/>
+              </w:rPr>
+              <w:t>total_deductions</w:t>
+            </w:r>
+            <w:proofErr w:type="spellEnd"/>
+            <w:r>
+              <w:rPr>
+                <w:rFonts w:ascii="Arial" w:hAnsi="Arial" w:cs="Arial"/>
+                <w:b/>
+                <w:bCs/>
+                <w:sz w:val="24"/>
+                <w:szCs w:val="24"/>
+              </w:rPr>
+              <w:t>}</w:t>
+            </w:r>
+          </w:p>
+        </w:tc>
+      </w:tr>
+      <w:tr>
+        <w:tc>
+          <w:tcPr>
+            <w:tcW w:w="9350" w:type="dxa"/>
+          </w:tcPr>
+          <w:p>
+            <w:pPr>
+              <w:rPr>
+                <w:rFonts w:ascii="Arial" w:hAnsi="Arial" w:cs="Arial"/>
+                <w:b/>
+                <w:bCs/>
+                <w:sz w:val="24"/>
+                <w:szCs w:val="24"/>
+              </w:rPr>
+            </w:pPr>
+          </w:p>
+        </w:tc>
+      </w:tr>
+      <w:tr>
+        <w:tc>
+          <w:tcPr>
+            <w:tcW w:w="9350" w:type="dxa"/>
+          </w:tcPr>
+          <w:p>
+            <w:pPr>
+              <w:rPr>
+                <w:rFonts w:ascii="Arial" w:hAnsi="Arial" w:cs="Arial"/>
+                <w:b/>
+                <w:bCs/>
+                <w:sz w:val="24"/>
+                <w:szCs w:val="24"/>
+              </w:rPr>
+            </w:pPr>
+            <w:r>
+              <w:rPr>
+                <w:rFonts w:ascii="Arial" w:hAnsi="Arial" w:cs="Arial"/>
+                <w:b/>
+                <w:bCs/>
+                <w:sz w:val="24"/>
+                <w:szCs w:val="24"/>
+              </w:rPr>
+              <w:t>Take Home Pay:</w:t>
+            </w:r>
+            <w:r>
+              <w:rPr>
+                <w:rFonts w:ascii="Arial" w:hAnsi="Arial" w:cs="Arial"/>
+                <w:b/>
+                <w:bCs/>
+                <w:sz w:val="24"/>
+                <w:szCs w:val="24"/>
+              </w:rPr>
+              <w:t xml:space="preserve">         </w:t>
+            </w:r>
+            <w:proofErr w:type="gramStart"/>
+            <w:r>
+              <w:rPr>
+                <w:rFonts w:ascii="Arial" w:hAnsi="Arial" w:cs="Arial"/>
+                <w:b/>
+                <w:bCs/>
+                <w:sz w:val="24"/>
+                <w:szCs w:val="24"/>
+              </w:rPr>
+              <w:t xml:space="preserve">   </w:t>
             </w:r>
             <w:r>
               <w:rPr>

</xml_diff>

<commit_message>
fix: for payslip daterange
</commit_message>
<xml_diff>
--- a/public/SAP.docx
+++ b/public/SAP.docx
@@ -197,12 +197,12 @@
         <w:tblStyle w:val="TableGridLight"/>
         <w:tblW w:w="0" w:type="auto"/>
         <w:tblBorders>
-          <w:top w:val="none" w:sz="0" w:space="0" w:color="auto"/>
-          <w:left w:val="none" w:sz="0" w:space="0" w:color="auto"/>
-          <w:bottom w:val="none" w:sz="0" w:space="0" w:color="auto"/>
-          <w:right w:val="none" w:sz="0" w:space="0" w:color="auto"/>
-          <w:insideH w:val="none" w:sz="0" w:space="0" w:color="auto"/>
-          <w:insideV w:val="none" w:sz="0" w:space="0" w:color="auto"/>
+          <w:top w:val="single" w:sz="4" w:space="0" w:color="auto"/>
+          <w:left w:val="single" w:sz="4" w:space="0" w:color="auto"/>
+          <w:bottom w:val="single" w:sz="4" w:space="0" w:color="auto"/>
+          <w:right w:val="single" w:sz="4" w:space="0" w:color="auto"/>
+          <w:insideH w:val="single" w:sz="4" w:space="0" w:color="auto"/>
+          <w:insideV w:val="single" w:sz="4" w:space="0" w:color="auto"/>
         </w:tblBorders>
         <w:tblLook w:val="04A0" w:firstRow="1" w:lastRow="0" w:firstColumn="1" w:lastColumn="0" w:noHBand="0" w:noVBand="1"/>
       </w:tblPr>
@@ -952,15 +952,6 @@
                 <w:szCs w:val="24"/>
               </w:rPr>
             </w:pPr>
-            <w:r>
-              <w:rPr>
-                <w:rFonts w:ascii="Arial" w:hAnsi="Arial" w:cs="Arial"/>
-                <w:color w:val="FFFFFF" w:themeColor="background1"/>
-                <w:sz w:val="24"/>
-                <w:szCs w:val="24"/>
-              </w:rPr>
-              <w:t>{#show_half_payments}</w:t>
-            </w:r>
           </w:p>
         </w:tc>
       </w:tr>
@@ -975,7 +966,7 @@
                 <w:rFonts w:ascii="Arial" w:hAnsi="Arial" w:cs="Arial"/>
                 <w:b/>
                 <w:bCs/>
-                <w:color w:val="FFFFFF" w:themeColor="background1"/>
+                <w:color w:val="000000" w:themeColor="text1"/>
                 <w:sz w:val="24"/>
                 <w:szCs w:val="24"/>
               </w:rPr>
@@ -985,7 +976,7 @@
                 <w:rFonts w:ascii="Arial" w:hAnsi="Arial" w:cs="Arial"/>
                 <w:b/>
                 <w:bCs/>
-                <w:color w:val="FFFFFF" w:themeColor="background1"/>
+                <w:color w:val="000000" w:themeColor="text1"/>
                 <w:sz w:val="24"/>
                 <w:szCs w:val="24"/>
               </w:rPr>
@@ -996,7 +987,7 @@
                 <w:rFonts w:ascii="Arial" w:hAnsi="Arial" w:cs="Arial"/>
                 <w:b/>
                 <w:bCs/>
-                <w:color w:val="FFFFFF" w:themeColor="background1"/>
+                <w:color w:val="000000" w:themeColor="text1"/>
                 <w:sz w:val="24"/>
                 <w:szCs w:val="24"/>
                 <w:vertAlign w:val="superscript"/>
@@ -1008,7 +999,7 @@
                 <w:rFonts w:ascii="Arial" w:hAnsi="Arial" w:cs="Arial"/>
                 <w:b/>
                 <w:bCs/>
-                <w:color w:val="FFFFFF" w:themeColor="background1"/>
+                <w:color w:val="000000" w:themeColor="text1"/>
                 <w:sz w:val="24"/>
                 <w:szCs w:val="24"/>
               </w:rPr>
@@ -1017,17 +1008,46 @@
             <w:r>
               <w:rPr>
                 <w:rFonts w:ascii="Arial" w:hAnsi="Arial" w:cs="Arial"/>
-                <w:color w:val="FFFFFF" w:themeColor="background1"/>
-                <w:sz w:val="24"/>
-                <w:szCs w:val="24"/>
-              </w:rPr>
-              <w:t xml:space="preserve"> {</w:t>
+                <w:color w:val="000000" w:themeColor="text1"/>
+                <w:sz w:val="24"/>
+                <w:szCs w:val="24"/>
+              </w:rPr>
+              <w:t xml:space="preserve"> </w:t>
+            </w:r>
+            <w:r>
+              <w:rPr>
+                <w:rFonts w:ascii="Arial" w:hAnsi="Arial" w:cs="Arial"/>
+                <w:color w:val="000000" w:themeColor="text1"/>
+                <w:sz w:val="24"/>
+                <w:szCs w:val="24"/>
+              </w:rPr>
+              <w:t xml:space="preserve"> </w:t>
+            </w:r>
+            <w:proofErr w:type="gramStart"/>
+            <w:r>
+              <w:rPr>
+                <w:rFonts w:ascii="Arial" w:hAnsi="Arial" w:cs="Arial"/>
+                <w:color w:val="000000" w:themeColor="text1"/>
+                <w:sz w:val="24"/>
+                <w:szCs w:val="24"/>
+              </w:rPr>
+              <w:t xml:space="preserve">   </w:t>
+            </w:r>
+            <w:r>
+              <w:rPr>
+                <w:rFonts w:ascii="Arial" w:hAnsi="Arial" w:cs="Arial"/>
+                <w:color w:val="000000" w:themeColor="text1"/>
+                <w:sz w:val="24"/>
+                <w:szCs w:val="24"/>
+              </w:rPr>
+              <w:t>{</w:t>
             </w:r>
             <w:proofErr w:type="spellStart"/>
-            <w:r>
-              <w:rPr>
-                <w:rFonts w:ascii="Arial" w:hAnsi="Arial" w:cs="Arial"/>
-                <w:color w:val="FFFFFF" w:themeColor="background1"/>
+            <w:proofErr w:type="gramEnd"/>
+            <w:r>
+              <w:rPr>
+                <w:rFonts w:ascii="Arial" w:hAnsi="Arial" w:cs="Arial"/>
+                <w:color w:val="000000" w:themeColor="text1"/>
                 <w:sz w:val="24"/>
                 <w:szCs w:val="24"/>
               </w:rPr>
@@ -1037,7 +1057,7 @@
             <w:r>
               <w:rPr>
                 <w:rFonts w:ascii="Arial" w:hAnsi="Arial" w:cs="Arial"/>
-                <w:color w:val="FFFFFF" w:themeColor="background1"/>
+                <w:color w:val="000000" w:themeColor="text1"/>
                 <w:sz w:val="24"/>
                 <w:szCs w:val="24"/>
               </w:rPr>
@@ -1057,7 +1077,7 @@
                 <w:rFonts w:ascii="Arial" w:hAnsi="Arial" w:cs="Arial"/>
                 <w:b/>
                 <w:bCs/>
-                <w:color w:val="FFFFFF" w:themeColor="background1"/>
+                <w:color w:val="000000" w:themeColor="text1"/>
                 <w:sz w:val="24"/>
                 <w:szCs w:val="24"/>
               </w:rPr>
@@ -1067,7 +1087,7 @@
                 <w:rFonts w:ascii="Arial" w:hAnsi="Arial" w:cs="Arial"/>
                 <w:b/>
                 <w:bCs/>
-                <w:color w:val="FFFFFF" w:themeColor="background1"/>
+                <w:color w:val="000000" w:themeColor="text1"/>
                 <w:sz w:val="24"/>
                 <w:szCs w:val="24"/>
               </w:rPr>
@@ -1078,7 +1098,7 @@
                 <w:rFonts w:ascii="Arial" w:hAnsi="Arial" w:cs="Arial"/>
                 <w:b/>
                 <w:bCs/>
-                <w:color w:val="FFFFFF" w:themeColor="background1"/>
+                <w:color w:val="000000" w:themeColor="text1"/>
                 <w:sz w:val="24"/>
                 <w:szCs w:val="24"/>
                 <w:vertAlign w:val="superscript"/>
@@ -1090,26 +1110,39 @@
                 <w:rFonts w:ascii="Arial" w:hAnsi="Arial" w:cs="Arial"/>
                 <w:b/>
                 <w:bCs/>
-                <w:color w:val="FFFFFF" w:themeColor="background1"/>
+                <w:color w:val="000000" w:themeColor="text1"/>
                 <w:sz w:val="24"/>
                 <w:szCs w:val="24"/>
               </w:rPr>
               <w:t xml:space="preserve"> Half: </w:t>
             </w:r>
-            <w:r>
-              <w:rPr>
-                <w:rFonts w:ascii="Arial" w:hAnsi="Arial" w:cs="Arial"/>
-                <w:color w:val="FFFFFF" w:themeColor="background1"/>
+            <w:proofErr w:type="gramStart"/>
+            <w:r>
+              <w:rPr>
+                <w:rFonts w:ascii="Arial" w:hAnsi="Arial" w:cs="Arial"/>
+                <w:b/>
+                <w:bCs/>
+                <w:color w:val="000000" w:themeColor="text1"/>
+                <w:sz w:val="24"/>
+                <w:szCs w:val="24"/>
+              </w:rPr>
+              <w:t xml:space="preserve">   </w:t>
+            </w:r>
+            <w:r>
+              <w:rPr>
+                <w:rFonts w:ascii="Arial" w:hAnsi="Arial" w:cs="Arial"/>
+                <w:color w:val="000000" w:themeColor="text1"/>
                 <w:sz w:val="24"/>
                 <w:szCs w:val="24"/>
               </w:rPr>
               <w:t>{</w:t>
             </w:r>
             <w:proofErr w:type="spellStart"/>
-            <w:r>
-              <w:rPr>
-                <w:rFonts w:ascii="Arial" w:hAnsi="Arial" w:cs="Arial"/>
-                <w:color w:val="FFFFFF" w:themeColor="background1"/>
+            <w:proofErr w:type="gramEnd"/>
+            <w:r>
+              <w:rPr>
+                <w:rFonts w:ascii="Arial" w:hAnsi="Arial" w:cs="Arial"/>
+                <w:color w:val="000000" w:themeColor="text1"/>
                 <w:sz w:val="24"/>
                 <w:szCs w:val="24"/>
               </w:rPr>
@@ -1119,7 +1152,7 @@
             <w:r>
               <w:rPr>
                 <w:rFonts w:ascii="Arial" w:hAnsi="Arial" w:cs="Arial"/>
-                <w:color w:val="FFFFFF" w:themeColor="background1"/>
+                <w:color w:val="000000" w:themeColor="text1"/>
                 <w:sz w:val="24"/>
                 <w:szCs w:val="24"/>
               </w:rPr>
@@ -1145,31 +1178,36 @@
             <w:r>
               <w:rPr>
                 <w:rFonts w:ascii="Arial" w:hAnsi="Arial" w:cs="Arial"/>
-                <w:color w:val="FFFFFF" w:themeColor="background1"/>
-                <w:sz w:val="24"/>
-                <w:szCs w:val="24"/>
-              </w:rPr>
-              <w:t>{/</w:t>
-            </w:r>
-            <w:proofErr w:type="spellStart"/>
-            <w:r>
-              <w:rPr>
-                <w:rFonts w:ascii="Arial" w:hAnsi="Arial" w:cs="Arial"/>
-                <w:color w:val="FFFFFF" w:themeColor="background1"/>
-                <w:sz w:val="24"/>
-                <w:szCs w:val="24"/>
-              </w:rPr>
-              <w:t>show_half_payments</w:t>
-            </w:r>
-            <w:proofErr w:type="spellEnd"/>
-            <w:r>
-              <w:rPr>
-                <w:rFonts w:ascii="Arial" w:hAnsi="Arial" w:cs="Arial"/>
-                <w:color w:val="FFFFFF" w:themeColor="background1"/>
-                <w:sz w:val="24"/>
-                <w:szCs w:val="24"/>
-              </w:rPr>
-              <w:t>}</w:t>
+                <w:sz w:val="24"/>
+                <w:szCs w:val="24"/>
+              </w:rPr>
+              <w:t>{#show_half_</w:t>
+            </w:r>
+            <w:proofErr w:type="gramStart"/>
+            <w:r>
+              <w:rPr>
+                <w:rFonts w:ascii="Arial" w:hAnsi="Arial" w:cs="Arial"/>
+                <w:sz w:val="24"/>
+                <w:szCs w:val="24"/>
+              </w:rPr>
+              <w:t>payments}</w:t>
+            </w:r>
+            <w:r>
+              <w:rPr>
+                <w:rFonts w:ascii="Arial" w:hAnsi="Arial" w:cs="Arial"/>
+                <w:sz w:val="24"/>
+                <w:szCs w:val="24"/>
+              </w:rPr>
+              <w:t>{</w:t>
+            </w:r>
+            <w:proofErr w:type="gramEnd"/>
+            <w:r>
+              <w:rPr>
+                <w:rFonts w:ascii="Arial" w:hAnsi="Arial" w:cs="Arial"/>
+                <w:sz w:val="24"/>
+                <w:szCs w:val="24"/>
+              </w:rPr>
+              <w:t>/show_half_payments}</w:t>
             </w:r>
           </w:p>
         </w:tc>
@@ -1191,7 +1229,16 @@
           <w:sz w:val="24"/>
           <w:szCs w:val="24"/>
         </w:rPr>
-        <w:t>{company_name}{payslip_title</w:t>
+        <w:t>{company_name}{payslip</w:t>
+      </w:r>
+      <w:r>
+        <w:rPr>
+          <w:rFonts w:ascii="Arial" w:hAnsi="Arial" w:cs="Arial"/>
+          <w:color w:val="FFFFFF" w:themeColor="background1"/>
+          <w:sz w:val="24"/>
+          <w:szCs w:val="24"/>
+        </w:rPr>
+        <w:t>_title</w:t>
       </w:r>
       <w:r>
         <w:rPr>

</xml_diff>

<commit_message>
fix: payslip date generation to date picker
</commit_message>
<xml_diff>
--- a/public/SAP.docx
+++ b/public/SAP.docx
@@ -964,8 +964,6 @@
             <w:pPr>
               <w:rPr>
                 <w:rFonts w:ascii="Arial" w:hAnsi="Arial" w:cs="Arial"/>
-                <w:b/>
-                <w:bCs/>
                 <w:color w:val="000000" w:themeColor="text1"/>
                 <w:sz w:val="24"/>
                 <w:szCs w:val="24"/>
@@ -1051,7 +1049,7 @@
                 <w:sz w:val="24"/>
                 <w:szCs w:val="24"/>
               </w:rPr>
-              <w:t>net_pay</w:t>
+              <w:t>net_amount_first_half</w:t>
             </w:r>
             <w:proofErr w:type="spellEnd"/>
             <w:r>
@@ -1075,8 +1073,6 @@
             <w:pPr>
               <w:rPr>
                 <w:rFonts w:ascii="Arial" w:hAnsi="Arial" w:cs="Arial"/>
-                <w:b/>
-                <w:bCs/>
                 <w:color w:val="000000" w:themeColor="text1"/>
                 <w:sz w:val="24"/>
                 <w:szCs w:val="24"/>
@@ -1146,7 +1142,25 @@
                 <w:sz w:val="24"/>
                 <w:szCs w:val="24"/>
               </w:rPr>
-              <w:t>net_pay</w:t>
+              <w:t>net_amount_</w:t>
+            </w:r>
+            <w:r>
+              <w:rPr>
+                <w:rFonts w:ascii="Arial" w:hAnsi="Arial" w:cs="Arial"/>
+                <w:color w:val="000000" w:themeColor="text1"/>
+                <w:sz w:val="24"/>
+                <w:szCs w:val="24"/>
+              </w:rPr>
+              <w:t>second</w:t>
+            </w:r>
+            <w:r>
+              <w:rPr>
+                <w:rFonts w:ascii="Arial" w:hAnsi="Arial" w:cs="Arial"/>
+                <w:color w:val="000000" w:themeColor="text1"/>
+                <w:sz w:val="24"/>
+                <w:szCs w:val="24"/>
+              </w:rPr>
+              <w:t>_half</w:t>
             </w:r>
             <w:proofErr w:type="spellEnd"/>
             <w:r>
@@ -2595,7 +2609,6 @@
   <w:style w:type="character" w:default="1" w:styleId="DefaultParagraphFont">
     <w:name w:val="Default Paragraph Font"/>
     <w:uiPriority w:val="1"/>
-    <w:semiHidden/>
     <w:unhideWhenUsed/>
   </w:style>
   <w:style w:type="table" w:default="1" w:styleId="TableNormal">

</xml_diff>